<commit_message>
Fix ALL Problems. Comments later put on.
</commit_message>
<xml_diff>
--- a/CO_Report.docx
+++ b/CO_Report.docx
@@ -1,6 +1,6 @@
 
 <file path=word/document.xml><?xml version="1.0" encoding="utf-8"?>
-<w:document xmlns:ve="http://schemas.openxmlformats.org/markup-compatibility/2006" xmlns:o="urn:schemas-microsoft-com:office:office" xmlns:r="http://schemas.openxmlformats.org/officeDocument/2006/relationships" xmlns:m="http://schemas.openxmlformats.org/officeDocument/2006/math" xmlns:v="urn:schemas-microsoft-com:vml" xmlns:wp="http://schemas.openxmlformats.org/drawingml/2006/wordprocessingDrawing" xmlns:w10="urn:schemas-microsoft-com:office:word" xmlns:w="http://schemas.openxmlformats.org/wordprocessingml/2006/main" xmlns:wne="http://schemas.microsoft.com/office/word/2006/wordml">
+<w:document xmlns:wpc="http://schemas.microsoft.com/office/word/2010/wordprocessingCanvas" xmlns:cx="http://schemas.microsoft.com/office/drawing/2014/chartex" xmlns:cx1="http://schemas.microsoft.com/office/drawing/2015/9/8/chartex" xmlns:cx2="http://schemas.microsoft.com/office/drawing/2015/10/21/chartex" xmlns:cx3="http://schemas.microsoft.com/office/drawing/2016/5/9/chartex" xmlns:cx4="http://schemas.microsoft.com/office/drawing/2016/5/10/chartex" xmlns:cx5="http://schemas.microsoft.com/office/drawing/2016/5/11/chartex" xmlns:cx6="http://schemas.microsoft.com/office/drawing/2016/5/12/chartex" xmlns:cx7="http://schemas.microsoft.com/office/drawing/2016/5/13/chartex" xmlns:cx8="http://schemas.microsoft.com/office/drawing/2016/5/14/chartex" xmlns:mc="http://schemas.openxmlformats.org/markup-compatibility/2006" xmlns:o="urn:schemas-microsoft-com:office:office" xmlns:r="http://schemas.openxmlformats.org/officeDocument/2006/relationships" xmlns:m="http://schemas.openxmlformats.org/officeDocument/2006/math" xmlns:v="urn:schemas-microsoft-com:vml" xmlns:wp14="http://schemas.microsoft.com/office/word/2010/wordprocessingDrawing" xmlns:wp="http://schemas.openxmlformats.org/drawingml/2006/wordprocessingDrawing" xmlns:w10="urn:schemas-microsoft-com:office:word" xmlns:w="http://schemas.openxmlformats.org/wordprocessingml/2006/main" xmlns:w14="http://schemas.microsoft.com/office/word/2010/wordml" xmlns:w15="http://schemas.microsoft.com/office/word/2012/wordml" xmlns:w16se="http://schemas.microsoft.com/office/word/2015/wordml/symex" xmlns:wpg="http://schemas.microsoft.com/office/word/2010/wordprocessingGroup" xmlns:wpi="http://schemas.microsoft.com/office/word/2010/wordprocessingInk" xmlns:wne="http://schemas.microsoft.com/office/word/2006/wordml" xmlns:wps="http://schemas.microsoft.com/office/word/2010/wordprocessingShape" mc:Ignorable="w14 w15 w16se wp14">
   <w:body>
     <w:p>
       <w:pPr>
@@ -100,12 +100,23 @@
     </w:p>
     <w:p>
       <w:pPr>
-        <w:rPr>
-          <w:rFonts w:ascii="Times New Roman" w:eastAsia="標楷體" w:hAnsi="Times New Roman"/>
-          <w:b/>
-          <w:lang w:bidi="he-IL"/>
-        </w:rPr>
-      </w:pPr>
+        <w:numPr>
+          <w:ilvl w:val="0"/>
+          <w:numId w:val="3"/>
+        </w:numPr>
+        <w:ind w:left="567" w:hanging="567"/>
+        <w:rPr>
+          <w:rFonts w:ascii="Times New Roman" w:eastAsia="標楷體" w:hAnsi="Times New Roman" w:hint="eastAsia"/>
+          <w:lang w:bidi="he-IL"/>
+        </w:rPr>
+      </w:pPr>
+      <w:r>
+        <w:rPr>
+          <w:rFonts w:ascii="Times New Roman" w:eastAsia="標楷體" w:hAnsi="Times New Roman" w:hint="eastAsia"/>
+          <w:lang w:bidi="he-IL"/>
+        </w:rPr>
+        <w:t>以</w:t>
+      </w:r>
       <w:bookmarkStart w:id="0" w:name="_GoBack"/>
       <w:bookmarkEnd w:id="0"/>
     </w:p>
@@ -113,7 +124,6 @@
       <w:pPr>
         <w:rPr>
           <w:rFonts w:ascii="Times New Roman" w:eastAsia="標楷體" w:hAnsi="Times New Roman"/>
-          <w:b/>
           <w:lang w:bidi="he-IL"/>
         </w:rPr>
       </w:pPr>
@@ -202,178 +212,689 @@
 </w:document>
 </file>
 
+<file path=word/numbering.xml><?xml version="1.0" encoding="utf-8"?>
+<w:numbering xmlns:wpc="http://schemas.microsoft.com/office/word/2010/wordprocessingCanvas" xmlns:cx="http://schemas.microsoft.com/office/drawing/2014/chartex" xmlns:cx1="http://schemas.microsoft.com/office/drawing/2015/9/8/chartex" xmlns:cx2="http://schemas.microsoft.com/office/drawing/2015/10/21/chartex" xmlns:cx3="http://schemas.microsoft.com/office/drawing/2016/5/9/chartex" xmlns:cx4="http://schemas.microsoft.com/office/drawing/2016/5/10/chartex" xmlns:cx5="http://schemas.microsoft.com/office/drawing/2016/5/11/chartex" xmlns:cx6="http://schemas.microsoft.com/office/drawing/2016/5/12/chartex" xmlns:cx7="http://schemas.microsoft.com/office/drawing/2016/5/13/chartex" xmlns:cx8="http://schemas.microsoft.com/office/drawing/2016/5/14/chartex" xmlns:mc="http://schemas.openxmlformats.org/markup-compatibility/2006" xmlns:o="urn:schemas-microsoft-com:office:office" xmlns:r="http://schemas.openxmlformats.org/officeDocument/2006/relationships" xmlns:m="http://schemas.openxmlformats.org/officeDocument/2006/math" xmlns:v="urn:schemas-microsoft-com:vml" xmlns:wp14="http://schemas.microsoft.com/office/word/2010/wordprocessingDrawing" xmlns:wp="http://schemas.openxmlformats.org/drawingml/2006/wordprocessingDrawing" xmlns:w10="urn:schemas-microsoft-com:office:word" xmlns:w="http://schemas.openxmlformats.org/wordprocessingml/2006/main" xmlns:w14="http://schemas.microsoft.com/office/word/2010/wordml" xmlns:w15="http://schemas.microsoft.com/office/word/2012/wordml" xmlns:w16se="http://schemas.microsoft.com/office/word/2015/wordml/symex" xmlns:wpg="http://schemas.microsoft.com/office/word/2010/wordprocessingGroup" xmlns:wpi="http://schemas.microsoft.com/office/word/2010/wordprocessingInk" xmlns:wne="http://schemas.microsoft.com/office/word/2006/wordml" xmlns:wps="http://schemas.microsoft.com/office/word/2010/wordprocessingShape" mc:Ignorable="w14 w15 w16se wp14">
+  <w:abstractNum w:abstractNumId="0" w15:restartNumberingAfterBreak="0">
+    <w:nsid w:val="2BF33ECE"/>
+    <w:multiLevelType w:val="hybridMultilevel"/>
+    <w:tmpl w:val="6EC876CC"/>
+    <w:lvl w:ilvl="0" w:tplc="04090015">
+      <w:start w:val="1"/>
+      <w:numFmt w:val="taiwaneseCountingThousand"/>
+      <w:lvlText w:val="%1、"/>
+      <w:lvlJc w:val="left"/>
+      <w:pPr>
+        <w:ind w:left="480" w:hanging="480"/>
+      </w:pPr>
+    </w:lvl>
+    <w:lvl w:ilvl="1" w:tplc="04090019" w:tentative="1">
+      <w:start w:val="1"/>
+      <w:numFmt w:val="ideographTraditional"/>
+      <w:lvlText w:val="%2、"/>
+      <w:lvlJc w:val="left"/>
+      <w:pPr>
+        <w:ind w:left="960" w:hanging="480"/>
+      </w:pPr>
+    </w:lvl>
+    <w:lvl w:ilvl="2" w:tplc="0409001B" w:tentative="1">
+      <w:start w:val="1"/>
+      <w:numFmt w:val="lowerRoman"/>
+      <w:lvlText w:val="%3."/>
+      <w:lvlJc w:val="right"/>
+      <w:pPr>
+        <w:ind w:left="1440" w:hanging="480"/>
+      </w:pPr>
+    </w:lvl>
+    <w:lvl w:ilvl="3" w:tplc="0409000F" w:tentative="1">
+      <w:start w:val="1"/>
+      <w:numFmt w:val="decimal"/>
+      <w:lvlText w:val="%4."/>
+      <w:lvlJc w:val="left"/>
+      <w:pPr>
+        <w:ind w:left="1920" w:hanging="480"/>
+      </w:pPr>
+    </w:lvl>
+    <w:lvl w:ilvl="4" w:tplc="04090019" w:tentative="1">
+      <w:start w:val="1"/>
+      <w:numFmt w:val="ideographTraditional"/>
+      <w:lvlText w:val="%5、"/>
+      <w:lvlJc w:val="left"/>
+      <w:pPr>
+        <w:ind w:left="2400" w:hanging="480"/>
+      </w:pPr>
+    </w:lvl>
+    <w:lvl w:ilvl="5" w:tplc="0409001B" w:tentative="1">
+      <w:start w:val="1"/>
+      <w:numFmt w:val="lowerRoman"/>
+      <w:lvlText w:val="%6."/>
+      <w:lvlJc w:val="right"/>
+      <w:pPr>
+        <w:ind w:left="2880" w:hanging="480"/>
+      </w:pPr>
+    </w:lvl>
+    <w:lvl w:ilvl="6" w:tplc="0409000F" w:tentative="1">
+      <w:start w:val="1"/>
+      <w:numFmt w:val="decimal"/>
+      <w:lvlText w:val="%7."/>
+      <w:lvlJc w:val="left"/>
+      <w:pPr>
+        <w:ind w:left="3360" w:hanging="480"/>
+      </w:pPr>
+    </w:lvl>
+    <w:lvl w:ilvl="7" w:tplc="04090019" w:tentative="1">
+      <w:start w:val="1"/>
+      <w:numFmt w:val="ideographTraditional"/>
+      <w:lvlText w:val="%8、"/>
+      <w:lvlJc w:val="left"/>
+      <w:pPr>
+        <w:ind w:left="3840" w:hanging="480"/>
+      </w:pPr>
+    </w:lvl>
+    <w:lvl w:ilvl="8" w:tplc="0409001B" w:tentative="1">
+      <w:start w:val="1"/>
+      <w:numFmt w:val="lowerRoman"/>
+      <w:lvlText w:val="%9."/>
+      <w:lvlJc w:val="right"/>
+      <w:pPr>
+        <w:ind w:left="4320" w:hanging="480"/>
+      </w:pPr>
+    </w:lvl>
+  </w:abstractNum>
+  <w:abstractNum w:abstractNumId="1" w15:restartNumberingAfterBreak="0">
+    <w:nsid w:val="2D7063CF"/>
+    <w:multiLevelType w:val="hybridMultilevel"/>
+    <w:tmpl w:val="7C2C1A2C"/>
+    <w:lvl w:ilvl="0" w:tplc="04090015">
+      <w:start w:val="1"/>
+      <w:numFmt w:val="taiwaneseCountingThousand"/>
+      <w:lvlText w:val="%1、"/>
+      <w:lvlJc w:val="left"/>
+      <w:pPr>
+        <w:ind w:left="480" w:hanging="480"/>
+      </w:pPr>
+    </w:lvl>
+    <w:lvl w:ilvl="1" w:tplc="04090019" w:tentative="1">
+      <w:start w:val="1"/>
+      <w:numFmt w:val="ideographTraditional"/>
+      <w:lvlText w:val="%2、"/>
+      <w:lvlJc w:val="left"/>
+      <w:pPr>
+        <w:ind w:left="960" w:hanging="480"/>
+      </w:pPr>
+    </w:lvl>
+    <w:lvl w:ilvl="2" w:tplc="0409001B" w:tentative="1">
+      <w:start w:val="1"/>
+      <w:numFmt w:val="lowerRoman"/>
+      <w:lvlText w:val="%3."/>
+      <w:lvlJc w:val="right"/>
+      <w:pPr>
+        <w:ind w:left="1440" w:hanging="480"/>
+      </w:pPr>
+    </w:lvl>
+    <w:lvl w:ilvl="3" w:tplc="0409000F" w:tentative="1">
+      <w:start w:val="1"/>
+      <w:numFmt w:val="decimal"/>
+      <w:lvlText w:val="%4."/>
+      <w:lvlJc w:val="left"/>
+      <w:pPr>
+        <w:ind w:left="1920" w:hanging="480"/>
+      </w:pPr>
+    </w:lvl>
+    <w:lvl w:ilvl="4" w:tplc="04090019" w:tentative="1">
+      <w:start w:val="1"/>
+      <w:numFmt w:val="ideographTraditional"/>
+      <w:lvlText w:val="%5、"/>
+      <w:lvlJc w:val="left"/>
+      <w:pPr>
+        <w:ind w:left="2400" w:hanging="480"/>
+      </w:pPr>
+    </w:lvl>
+    <w:lvl w:ilvl="5" w:tplc="0409001B" w:tentative="1">
+      <w:start w:val="1"/>
+      <w:numFmt w:val="lowerRoman"/>
+      <w:lvlText w:val="%6."/>
+      <w:lvlJc w:val="right"/>
+      <w:pPr>
+        <w:ind w:left="2880" w:hanging="480"/>
+      </w:pPr>
+    </w:lvl>
+    <w:lvl w:ilvl="6" w:tplc="0409000F" w:tentative="1">
+      <w:start w:val="1"/>
+      <w:numFmt w:val="decimal"/>
+      <w:lvlText w:val="%7."/>
+      <w:lvlJc w:val="left"/>
+      <w:pPr>
+        <w:ind w:left="3360" w:hanging="480"/>
+      </w:pPr>
+    </w:lvl>
+    <w:lvl w:ilvl="7" w:tplc="04090019" w:tentative="1">
+      <w:start w:val="1"/>
+      <w:numFmt w:val="ideographTraditional"/>
+      <w:lvlText w:val="%8、"/>
+      <w:lvlJc w:val="left"/>
+      <w:pPr>
+        <w:ind w:left="3840" w:hanging="480"/>
+      </w:pPr>
+    </w:lvl>
+    <w:lvl w:ilvl="8" w:tplc="0409001B" w:tentative="1">
+      <w:start w:val="1"/>
+      <w:numFmt w:val="lowerRoman"/>
+      <w:lvlText w:val="%9."/>
+      <w:lvlJc w:val="right"/>
+      <w:pPr>
+        <w:ind w:left="4320" w:hanging="480"/>
+      </w:pPr>
+    </w:lvl>
+  </w:abstractNum>
+  <w:abstractNum w:abstractNumId="2" w15:restartNumberingAfterBreak="0">
+    <w:nsid w:val="31B644D5"/>
+    <w:multiLevelType w:val="hybridMultilevel"/>
+    <w:tmpl w:val="A5702CCA"/>
+    <w:lvl w:ilvl="0" w:tplc="04090015">
+      <w:start w:val="1"/>
+      <w:numFmt w:val="taiwaneseCountingThousand"/>
+      <w:lvlText w:val="%1、"/>
+      <w:lvlJc w:val="left"/>
+      <w:pPr>
+        <w:ind w:left="480" w:hanging="480"/>
+      </w:pPr>
+    </w:lvl>
+    <w:lvl w:ilvl="1" w:tplc="04090019" w:tentative="1">
+      <w:start w:val="1"/>
+      <w:numFmt w:val="ideographTraditional"/>
+      <w:lvlText w:val="%2、"/>
+      <w:lvlJc w:val="left"/>
+      <w:pPr>
+        <w:ind w:left="960" w:hanging="480"/>
+      </w:pPr>
+    </w:lvl>
+    <w:lvl w:ilvl="2" w:tplc="0409001B" w:tentative="1">
+      <w:start w:val="1"/>
+      <w:numFmt w:val="lowerRoman"/>
+      <w:lvlText w:val="%3."/>
+      <w:lvlJc w:val="right"/>
+      <w:pPr>
+        <w:ind w:left="1440" w:hanging="480"/>
+      </w:pPr>
+    </w:lvl>
+    <w:lvl w:ilvl="3" w:tplc="0409000F" w:tentative="1">
+      <w:start w:val="1"/>
+      <w:numFmt w:val="decimal"/>
+      <w:lvlText w:val="%4."/>
+      <w:lvlJc w:val="left"/>
+      <w:pPr>
+        <w:ind w:left="1920" w:hanging="480"/>
+      </w:pPr>
+    </w:lvl>
+    <w:lvl w:ilvl="4" w:tplc="04090019" w:tentative="1">
+      <w:start w:val="1"/>
+      <w:numFmt w:val="ideographTraditional"/>
+      <w:lvlText w:val="%5、"/>
+      <w:lvlJc w:val="left"/>
+      <w:pPr>
+        <w:ind w:left="2400" w:hanging="480"/>
+      </w:pPr>
+    </w:lvl>
+    <w:lvl w:ilvl="5" w:tplc="0409001B" w:tentative="1">
+      <w:start w:val="1"/>
+      <w:numFmt w:val="lowerRoman"/>
+      <w:lvlText w:val="%6."/>
+      <w:lvlJc w:val="right"/>
+      <w:pPr>
+        <w:ind w:left="2880" w:hanging="480"/>
+      </w:pPr>
+    </w:lvl>
+    <w:lvl w:ilvl="6" w:tplc="0409000F" w:tentative="1">
+      <w:start w:val="1"/>
+      <w:numFmt w:val="decimal"/>
+      <w:lvlText w:val="%7."/>
+      <w:lvlJc w:val="left"/>
+      <w:pPr>
+        <w:ind w:left="3360" w:hanging="480"/>
+      </w:pPr>
+    </w:lvl>
+    <w:lvl w:ilvl="7" w:tplc="04090019" w:tentative="1">
+      <w:start w:val="1"/>
+      <w:numFmt w:val="ideographTraditional"/>
+      <w:lvlText w:val="%8、"/>
+      <w:lvlJc w:val="left"/>
+      <w:pPr>
+        <w:ind w:left="3840" w:hanging="480"/>
+      </w:pPr>
+    </w:lvl>
+    <w:lvl w:ilvl="8" w:tplc="0409001B" w:tentative="1">
+      <w:start w:val="1"/>
+      <w:numFmt w:val="lowerRoman"/>
+      <w:lvlText w:val="%9."/>
+      <w:lvlJc w:val="right"/>
+      <w:pPr>
+        <w:ind w:left="4320" w:hanging="480"/>
+      </w:pPr>
+    </w:lvl>
+  </w:abstractNum>
+  <w:num w:numId="1">
+    <w:abstractNumId w:val="0"/>
+  </w:num>
+  <w:num w:numId="2">
+    <w:abstractNumId w:val="2"/>
+  </w:num>
+  <w:num w:numId="3">
+    <w:abstractNumId w:val="1"/>
+  </w:num>
+</w:numbering>
+</file>
+
 <file path=word/styles.xml><?xml version="1.0" encoding="utf-8"?>
-<w:styles xmlns:r="http://schemas.openxmlformats.org/officeDocument/2006/relationships" xmlns:w="http://schemas.openxmlformats.org/wordprocessingml/2006/main">
+<w:styles xmlns:mc="http://schemas.openxmlformats.org/markup-compatibility/2006" xmlns:r="http://schemas.openxmlformats.org/officeDocument/2006/relationships" xmlns:w="http://schemas.openxmlformats.org/wordprocessingml/2006/main" xmlns:w14="http://schemas.microsoft.com/office/word/2010/wordml" xmlns:w15="http://schemas.microsoft.com/office/word/2012/wordml" xmlns:w16se="http://schemas.microsoft.com/office/word/2015/wordml/symex" mc:Ignorable="w14 w15 w16se">
   <w:docDefaults>
     <w:rPrDefault>
       <w:rPr>
         <w:rFonts w:ascii="Calibri" w:eastAsia="新細明體" w:hAnsi="Calibri" w:cs="Times New Roman"/>
-        <w:kern w:val="2"/>
-        <w:sz w:val="24"/>
-        <w:szCs w:val="22"/>
         <w:lang w:val="en-US" w:eastAsia="zh-TW" w:bidi="ar-SA"/>
       </w:rPr>
     </w:rPrDefault>
     <w:pPrDefault/>
   </w:docDefaults>
-  <w:latentStyles w:defLockedState="0" w:defUIPriority="99" w:defSemiHidden="1" w:defUnhideWhenUsed="1" w:defQFormat="0" w:count="267">
-    <w:lsdException w:name="Normal" w:locked="1" w:semiHidden="0" w:uiPriority="0" w:unhideWhenUsed="0" w:qFormat="1"/>
-    <w:lsdException w:name="heading 1" w:locked="1" w:semiHidden="0" w:uiPriority="0" w:unhideWhenUsed="0" w:qFormat="1"/>
-    <w:lsdException w:name="heading 2" w:locked="1" w:uiPriority="0" w:qFormat="1"/>
-    <w:lsdException w:name="heading 3" w:locked="1" w:uiPriority="0" w:qFormat="1"/>
-    <w:lsdException w:name="heading 4" w:locked="1" w:uiPriority="0" w:qFormat="1"/>
-    <w:lsdException w:name="heading 5" w:locked="1" w:uiPriority="0" w:qFormat="1"/>
-    <w:lsdException w:name="heading 6" w:locked="1" w:uiPriority="0" w:qFormat="1"/>
-    <w:lsdException w:name="heading 7" w:locked="1" w:uiPriority="0" w:qFormat="1"/>
-    <w:lsdException w:name="heading 8" w:locked="1" w:uiPriority="0" w:qFormat="1"/>
-    <w:lsdException w:name="heading 9" w:locked="1" w:uiPriority="0" w:qFormat="1"/>
-    <w:lsdException w:name="toc 1" w:locked="1" w:semiHidden="0" w:uiPriority="0" w:unhideWhenUsed="0"/>
-    <w:lsdException w:name="toc 2" w:locked="1" w:semiHidden="0" w:uiPriority="0" w:unhideWhenUsed="0"/>
-    <w:lsdException w:name="toc 3" w:locked="1" w:semiHidden="0" w:uiPriority="0" w:unhideWhenUsed="0"/>
-    <w:lsdException w:name="toc 4" w:locked="1" w:semiHidden="0" w:uiPriority="0" w:unhideWhenUsed="0"/>
-    <w:lsdException w:name="toc 5" w:locked="1" w:semiHidden="0" w:uiPriority="0" w:unhideWhenUsed="0"/>
-    <w:lsdException w:name="toc 6" w:locked="1" w:semiHidden="0" w:uiPriority="0" w:unhideWhenUsed="0"/>
-    <w:lsdException w:name="toc 7" w:locked="1" w:semiHidden="0" w:uiPriority="0" w:unhideWhenUsed="0"/>
-    <w:lsdException w:name="toc 8" w:locked="1" w:semiHidden="0" w:uiPriority="0" w:unhideWhenUsed="0"/>
-    <w:lsdException w:name="toc 9" w:locked="1" w:semiHidden="0" w:uiPriority="0" w:unhideWhenUsed="0"/>
-    <w:lsdException w:name="caption" w:locked="1" w:uiPriority="0" w:qFormat="1"/>
-    <w:lsdException w:name="Title" w:locked="1" w:semiHidden="0" w:uiPriority="0" w:unhideWhenUsed="0" w:qFormat="1"/>
-    <w:lsdException w:name="Default Paragraph Font" w:locked="1" w:semiHidden="0" w:uiPriority="0" w:unhideWhenUsed="0"/>
-    <w:lsdException w:name="Subtitle" w:locked="1" w:semiHidden="0" w:uiPriority="0" w:unhideWhenUsed="0" w:qFormat="1"/>
-    <w:lsdException w:name="Strong" w:locked="1" w:semiHidden="0" w:uiPriority="0" w:unhideWhenUsed="0" w:qFormat="1"/>
-    <w:lsdException w:name="Emphasis" w:locked="1" w:semiHidden="0" w:uiPriority="0" w:unhideWhenUsed="0" w:qFormat="1"/>
-    <w:lsdException w:name="Table Grid" w:locked="1" w:semiHidden="0" w:uiPriority="0" w:unhideWhenUsed="0"/>
-    <w:lsdException w:name="Placeholder Text" w:unhideWhenUsed="0"/>
-    <w:lsdException w:name="No Spacing" w:semiHidden="0" w:uiPriority="1" w:unhideWhenUsed="0" w:qFormat="1"/>
-    <w:lsdException w:name="Light Shading" w:semiHidden="0" w:uiPriority="60" w:unhideWhenUsed="0"/>
-    <w:lsdException w:name="Light List" w:semiHidden="0" w:uiPriority="61" w:unhideWhenUsed="0"/>
-    <w:lsdException w:name="Light Grid" w:semiHidden="0" w:uiPriority="62" w:unhideWhenUsed="0"/>
-    <w:lsdException w:name="Medium Shading 1" w:semiHidden="0" w:uiPriority="63" w:unhideWhenUsed="0"/>
-    <w:lsdException w:name="Medium Shading 2" w:semiHidden="0" w:uiPriority="64" w:unhideWhenUsed="0"/>
-    <w:lsdException w:name="Medium List 1" w:semiHidden="0" w:uiPriority="65" w:unhideWhenUsed="0"/>
-    <w:lsdException w:name="Medium List 2" w:semiHidden="0" w:uiPriority="66" w:unhideWhenUsed="0"/>
-    <w:lsdException w:name="Medium Grid 1" w:semiHidden="0" w:uiPriority="67" w:unhideWhenUsed="0"/>
-    <w:lsdException w:name="Medium Grid 2" w:semiHidden="0" w:uiPriority="68" w:unhideWhenUsed="0"/>
-    <w:lsdException w:name="Medium Grid 3" w:semiHidden="0" w:uiPriority="69" w:unhideWhenUsed="0"/>
-    <w:lsdException w:name="Dark List" w:semiHidden="0" w:uiPriority="70" w:unhideWhenUsed="0"/>
-    <w:lsdException w:name="Colorful Shading" w:semiHidden="0" w:uiPriority="71" w:unhideWhenUsed="0"/>
-    <w:lsdException w:name="Colorful List" w:semiHidden="0" w:uiPriority="72" w:unhideWhenUsed="0"/>
-    <w:lsdException w:name="Colorful Grid" w:semiHidden="0" w:uiPriority="73" w:unhideWhenUsed="0"/>
-    <w:lsdException w:name="Light Shading Accent 1" w:semiHidden="0" w:uiPriority="60" w:unhideWhenUsed="0"/>
-    <w:lsdException w:name="Light List Accent 1" w:semiHidden="0" w:uiPriority="61" w:unhideWhenUsed="0"/>
-    <w:lsdException w:name="Light Grid Accent 1" w:semiHidden="0" w:uiPriority="62" w:unhideWhenUsed="0"/>
-    <w:lsdException w:name="Medium Shading 1 Accent 1" w:semiHidden="0" w:uiPriority="63" w:unhideWhenUsed="0"/>
-    <w:lsdException w:name="Medium Shading 2 Accent 1" w:semiHidden="0" w:uiPriority="64" w:unhideWhenUsed="0"/>
-    <w:lsdException w:name="Medium List 1 Accent 1" w:semiHidden="0" w:uiPriority="65" w:unhideWhenUsed="0"/>
-    <w:lsdException w:name="Revision" w:unhideWhenUsed="0"/>
-    <w:lsdException w:name="List Paragraph" w:semiHidden="0" w:uiPriority="34" w:unhideWhenUsed="0" w:qFormat="1"/>
-    <w:lsdException w:name="Quote" w:semiHidden="0" w:uiPriority="29" w:unhideWhenUsed="0" w:qFormat="1"/>
-    <w:lsdException w:name="Intense Quote" w:semiHidden="0" w:uiPriority="30" w:unhideWhenUsed="0" w:qFormat="1"/>
-    <w:lsdException w:name="Medium List 2 Accent 1" w:semiHidden="0" w:uiPriority="66" w:unhideWhenUsed="0"/>
-    <w:lsdException w:name="Medium Grid 1 Accent 1" w:semiHidden="0" w:uiPriority="67" w:unhideWhenUsed="0"/>
-    <w:lsdException w:name="Medium Grid 2 Accent 1" w:semiHidden="0" w:uiPriority="68" w:unhideWhenUsed="0"/>
-    <w:lsdException w:name="Medium Grid 3 Accent 1" w:semiHidden="0" w:uiPriority="69" w:unhideWhenUsed="0"/>
-    <w:lsdException w:name="Dark List Accent 1" w:semiHidden="0" w:uiPriority="70" w:unhideWhenUsed="0"/>
-    <w:lsdException w:name="Colorful Shading Accent 1" w:semiHidden="0" w:uiPriority="71" w:unhideWhenUsed="0"/>
-    <w:lsdException w:name="Colorful List Accent 1" w:semiHidden="0" w:uiPriority="72" w:unhideWhenUsed="0"/>
-    <w:lsdException w:name="Colorful Grid Accent 1" w:semiHidden="0" w:uiPriority="73" w:unhideWhenUsed="0"/>
-    <w:lsdException w:name="Light Shading Accent 2" w:semiHidden="0" w:uiPriority="60" w:unhideWhenUsed="0"/>
-    <w:lsdException w:name="Light List Accent 2" w:semiHidden="0" w:uiPriority="61" w:unhideWhenUsed="0"/>
-    <w:lsdException w:name="Light Grid Accent 2" w:semiHidden="0" w:uiPriority="62" w:unhideWhenUsed="0"/>
-    <w:lsdException w:name="Medium Shading 1 Accent 2" w:semiHidden="0" w:uiPriority="63" w:unhideWhenUsed="0"/>
-    <w:lsdException w:name="Medium Shading 2 Accent 2" w:semiHidden="0" w:uiPriority="64" w:unhideWhenUsed="0"/>
-    <w:lsdException w:name="Medium List 1 Accent 2" w:semiHidden="0" w:uiPriority="65" w:unhideWhenUsed="0"/>
-    <w:lsdException w:name="Medium List 2 Accent 2" w:semiHidden="0" w:uiPriority="66" w:unhideWhenUsed="0"/>
-    <w:lsdException w:name="Medium Grid 1 Accent 2" w:semiHidden="0" w:uiPriority="67" w:unhideWhenUsed="0"/>
-    <w:lsdException w:name="Medium Grid 2 Accent 2" w:semiHidden="0" w:uiPriority="68" w:unhideWhenUsed="0"/>
-    <w:lsdException w:name="Medium Grid 3 Accent 2" w:semiHidden="0" w:uiPriority="69" w:unhideWhenUsed="0"/>
-    <w:lsdException w:name="Dark List Accent 2" w:semiHidden="0" w:uiPriority="70" w:unhideWhenUsed="0"/>
-    <w:lsdException w:name="Colorful Shading Accent 2" w:semiHidden="0" w:uiPriority="71" w:unhideWhenUsed="0"/>
-    <w:lsdException w:name="Colorful List Accent 2" w:semiHidden="0" w:uiPriority="72" w:unhideWhenUsed="0"/>
-    <w:lsdException w:name="Colorful Grid Accent 2" w:semiHidden="0" w:uiPriority="73" w:unhideWhenUsed="0"/>
-    <w:lsdException w:name="Light Shading Accent 3" w:semiHidden="0" w:uiPriority="60" w:unhideWhenUsed="0"/>
-    <w:lsdException w:name="Light List Accent 3" w:semiHidden="0" w:uiPriority="61" w:unhideWhenUsed="0"/>
-    <w:lsdException w:name="Light Grid Accent 3" w:semiHidden="0" w:uiPriority="62" w:unhideWhenUsed="0"/>
-    <w:lsdException w:name="Medium Shading 1 Accent 3" w:semiHidden="0" w:uiPriority="63" w:unhideWhenUsed="0"/>
-    <w:lsdException w:name="Medium Shading 2 Accent 3" w:semiHidden="0" w:uiPriority="64" w:unhideWhenUsed="0"/>
-    <w:lsdException w:name="Medium List 1 Accent 3" w:semiHidden="0" w:uiPriority="65" w:unhideWhenUsed="0"/>
-    <w:lsdException w:name="Medium List 2 Accent 3" w:semiHidden="0" w:uiPriority="66" w:unhideWhenUsed="0"/>
-    <w:lsdException w:name="Medium Grid 1 Accent 3" w:semiHidden="0" w:uiPriority="67" w:unhideWhenUsed="0"/>
-    <w:lsdException w:name="Medium Grid 2 Accent 3" w:semiHidden="0" w:uiPriority="68" w:unhideWhenUsed="0"/>
-    <w:lsdException w:name="Medium Grid 3 Accent 3" w:semiHidden="0" w:uiPriority="69" w:unhideWhenUsed="0"/>
-    <w:lsdException w:name="Dark List Accent 3" w:semiHidden="0" w:uiPriority="70" w:unhideWhenUsed="0"/>
-    <w:lsdException w:name="Colorful Shading Accent 3" w:semiHidden="0" w:uiPriority="71" w:unhideWhenUsed="0"/>
-    <w:lsdException w:name="Colorful List Accent 3" w:semiHidden="0" w:uiPriority="72" w:unhideWhenUsed="0"/>
-    <w:lsdException w:name="Colorful Grid Accent 3" w:semiHidden="0" w:uiPriority="73" w:unhideWhenUsed="0"/>
-    <w:lsdException w:name="Light Shading Accent 4" w:semiHidden="0" w:uiPriority="60" w:unhideWhenUsed="0"/>
-    <w:lsdException w:name="Light List Accent 4" w:semiHidden="0" w:uiPriority="61" w:unhideWhenUsed="0"/>
-    <w:lsdException w:name="Light Grid Accent 4" w:semiHidden="0" w:uiPriority="62" w:unhideWhenUsed="0"/>
-    <w:lsdException w:name="Medium Shading 1 Accent 4" w:semiHidden="0" w:uiPriority="63" w:unhideWhenUsed="0"/>
-    <w:lsdException w:name="Medium Shading 2 Accent 4" w:semiHidden="0" w:uiPriority="64" w:unhideWhenUsed="0"/>
-    <w:lsdException w:name="Medium List 1 Accent 4" w:semiHidden="0" w:uiPriority="65" w:unhideWhenUsed="0"/>
-    <w:lsdException w:name="Medium List 2 Accent 4" w:semiHidden="0" w:uiPriority="66" w:unhideWhenUsed="0"/>
-    <w:lsdException w:name="Medium Grid 1 Accent 4" w:semiHidden="0" w:uiPriority="67" w:unhideWhenUsed="0"/>
-    <w:lsdException w:name="Medium Grid 2 Accent 4" w:semiHidden="0" w:uiPriority="68" w:unhideWhenUsed="0"/>
-    <w:lsdException w:name="Medium Grid 3 Accent 4" w:semiHidden="0" w:uiPriority="69" w:unhideWhenUsed="0"/>
-    <w:lsdException w:name="Dark List Accent 4" w:semiHidden="0" w:uiPriority="70" w:unhideWhenUsed="0"/>
-    <w:lsdException w:name="Colorful Shading Accent 4" w:semiHidden="0" w:uiPriority="71" w:unhideWhenUsed="0"/>
-    <w:lsdException w:name="Colorful List Accent 4" w:semiHidden="0" w:uiPriority="72" w:unhideWhenUsed="0"/>
-    <w:lsdException w:name="Colorful Grid Accent 4" w:semiHidden="0" w:uiPriority="73" w:unhideWhenUsed="0"/>
-    <w:lsdException w:name="Light Shading Accent 5" w:semiHidden="0" w:uiPriority="60" w:unhideWhenUsed="0"/>
-    <w:lsdException w:name="Light List Accent 5" w:semiHidden="0" w:uiPriority="61" w:unhideWhenUsed="0"/>
-    <w:lsdException w:name="Light Grid Accent 5" w:semiHidden="0" w:uiPriority="62" w:unhideWhenUsed="0"/>
-    <w:lsdException w:name="Medium Shading 1 Accent 5" w:semiHidden="0" w:uiPriority="63" w:unhideWhenUsed="0"/>
-    <w:lsdException w:name="Medium Shading 2 Accent 5" w:semiHidden="0" w:uiPriority="64" w:unhideWhenUsed="0"/>
-    <w:lsdException w:name="Medium List 1 Accent 5" w:semiHidden="0" w:uiPriority="65" w:unhideWhenUsed="0"/>
-    <w:lsdException w:name="Medium List 2 Accent 5" w:semiHidden="0" w:uiPriority="66" w:unhideWhenUsed="0"/>
-    <w:lsdException w:name="Medium Grid 1 Accent 5" w:semiHidden="0" w:uiPriority="67" w:unhideWhenUsed="0"/>
-    <w:lsdException w:name="Medium Grid 2 Accent 5" w:semiHidden="0" w:uiPriority="68" w:unhideWhenUsed="0"/>
-    <w:lsdException w:name="Medium Grid 3 Accent 5" w:semiHidden="0" w:uiPriority="69" w:unhideWhenUsed="0"/>
-    <w:lsdException w:name="Dark List Accent 5" w:semiHidden="0" w:uiPriority="70" w:unhideWhenUsed="0"/>
-    <w:lsdException w:name="Colorful Shading Accent 5" w:semiHidden="0" w:uiPriority="71" w:unhideWhenUsed="0"/>
-    <w:lsdException w:name="Colorful List Accent 5" w:semiHidden="0" w:uiPriority="72" w:unhideWhenUsed="0"/>
-    <w:lsdException w:name="Colorful Grid Accent 5" w:semiHidden="0" w:uiPriority="73" w:unhideWhenUsed="0"/>
-    <w:lsdException w:name="Light Shading Accent 6" w:semiHidden="0" w:uiPriority="60" w:unhideWhenUsed="0"/>
-    <w:lsdException w:name="Light List Accent 6" w:semiHidden="0" w:uiPriority="61" w:unhideWhenUsed="0"/>
-    <w:lsdException w:name="Light Grid Accent 6" w:semiHidden="0" w:uiPriority="62" w:unhideWhenUsed="0"/>
-    <w:lsdException w:name="Medium Shading 1 Accent 6" w:semiHidden="0" w:uiPriority="63" w:unhideWhenUsed="0"/>
-    <w:lsdException w:name="Medium Shading 2 Accent 6" w:semiHidden="0" w:uiPriority="64" w:unhideWhenUsed="0"/>
-    <w:lsdException w:name="Medium List 1 Accent 6" w:semiHidden="0" w:uiPriority="65" w:unhideWhenUsed="0"/>
-    <w:lsdException w:name="Medium List 2 Accent 6" w:semiHidden="0" w:uiPriority="66" w:unhideWhenUsed="0"/>
-    <w:lsdException w:name="Medium Grid 1 Accent 6" w:semiHidden="0" w:uiPriority="67" w:unhideWhenUsed="0"/>
-    <w:lsdException w:name="Medium Grid 2 Accent 6" w:semiHidden="0" w:uiPriority="68" w:unhideWhenUsed="0"/>
-    <w:lsdException w:name="Medium Grid 3 Accent 6" w:semiHidden="0" w:uiPriority="69" w:unhideWhenUsed="0"/>
-    <w:lsdException w:name="Dark List Accent 6" w:semiHidden="0" w:uiPriority="70" w:unhideWhenUsed="0"/>
-    <w:lsdException w:name="Colorful Shading Accent 6" w:semiHidden="0" w:uiPriority="71" w:unhideWhenUsed="0"/>
-    <w:lsdException w:name="Colorful List Accent 6" w:semiHidden="0" w:uiPriority="72" w:unhideWhenUsed="0"/>
-    <w:lsdException w:name="Colorful Grid Accent 6" w:semiHidden="0" w:uiPriority="73" w:unhideWhenUsed="0"/>
-    <w:lsdException w:name="Subtle Emphasis" w:semiHidden="0" w:uiPriority="19" w:unhideWhenUsed="0" w:qFormat="1"/>
-    <w:lsdException w:name="Intense Emphasis" w:semiHidden="0" w:uiPriority="21" w:unhideWhenUsed="0" w:qFormat="1"/>
-    <w:lsdException w:name="Subtle Reference" w:semiHidden="0" w:uiPriority="31" w:unhideWhenUsed="0" w:qFormat="1"/>
-    <w:lsdException w:name="Intense Reference" w:semiHidden="0" w:uiPriority="32" w:unhideWhenUsed="0" w:qFormat="1"/>
-    <w:lsdException w:name="Book Title" w:semiHidden="0" w:uiPriority="33" w:unhideWhenUsed="0" w:qFormat="1"/>
-    <w:lsdException w:name="Bibliography" w:uiPriority="37"/>
-    <w:lsdException w:name="TOC Heading" w:uiPriority="39" w:qFormat="1"/>
+  <w:latentStyles w:defLockedState="0" w:defUIPriority="99" w:defSemiHidden="0" w:defUnhideWhenUsed="0" w:defQFormat="0" w:count="374">
+    <w:lsdException w:name="Normal" w:locked="1" w:uiPriority="0" w:qFormat="1"/>
+    <w:lsdException w:name="heading 1" w:locked="1" w:uiPriority="0" w:qFormat="1"/>
+    <w:lsdException w:name="heading 2" w:locked="1" w:semiHidden="1" w:uiPriority="0" w:unhideWhenUsed="1" w:qFormat="1"/>
+    <w:lsdException w:name="heading 3" w:locked="1" w:semiHidden="1" w:uiPriority="0" w:unhideWhenUsed="1" w:qFormat="1"/>
+    <w:lsdException w:name="heading 4" w:locked="1" w:semiHidden="1" w:uiPriority="0" w:unhideWhenUsed="1" w:qFormat="1"/>
+    <w:lsdException w:name="heading 5" w:locked="1" w:semiHidden="1" w:uiPriority="0" w:unhideWhenUsed="1" w:qFormat="1"/>
+    <w:lsdException w:name="heading 6" w:locked="1" w:semiHidden="1" w:uiPriority="0" w:unhideWhenUsed="1" w:qFormat="1"/>
+    <w:lsdException w:name="heading 7" w:locked="1" w:semiHidden="1" w:uiPriority="0" w:unhideWhenUsed="1" w:qFormat="1"/>
+    <w:lsdException w:name="heading 8" w:locked="1" w:semiHidden="1" w:uiPriority="0" w:unhideWhenUsed="1" w:qFormat="1"/>
+    <w:lsdException w:name="heading 9" w:locked="1" w:semiHidden="1" w:uiPriority="0" w:unhideWhenUsed="1" w:qFormat="1"/>
+    <w:lsdException w:name="index 1" w:semiHidden="1" w:unhideWhenUsed="1"/>
+    <w:lsdException w:name="index 2" w:semiHidden="1" w:unhideWhenUsed="1"/>
+    <w:lsdException w:name="index 3" w:semiHidden="1" w:unhideWhenUsed="1"/>
+    <w:lsdException w:name="index 4" w:semiHidden="1" w:unhideWhenUsed="1"/>
+    <w:lsdException w:name="index 5" w:semiHidden="1" w:unhideWhenUsed="1"/>
+    <w:lsdException w:name="index 6" w:semiHidden="1" w:unhideWhenUsed="1"/>
+    <w:lsdException w:name="index 7" w:semiHidden="1" w:unhideWhenUsed="1"/>
+    <w:lsdException w:name="index 8" w:semiHidden="1" w:unhideWhenUsed="1"/>
+    <w:lsdException w:name="index 9" w:semiHidden="1" w:unhideWhenUsed="1"/>
+    <w:lsdException w:name="toc 1" w:locked="1" w:uiPriority="0"/>
+    <w:lsdException w:name="toc 2" w:locked="1" w:uiPriority="0"/>
+    <w:lsdException w:name="toc 3" w:locked="1" w:uiPriority="0"/>
+    <w:lsdException w:name="toc 4" w:locked="1" w:uiPriority="0"/>
+    <w:lsdException w:name="toc 5" w:locked="1" w:uiPriority="0"/>
+    <w:lsdException w:name="toc 6" w:locked="1" w:uiPriority="0"/>
+    <w:lsdException w:name="toc 7" w:locked="1" w:uiPriority="0"/>
+    <w:lsdException w:name="toc 8" w:locked="1" w:uiPriority="0"/>
+    <w:lsdException w:name="toc 9" w:locked="1" w:uiPriority="0"/>
+    <w:lsdException w:name="Normal Indent" w:semiHidden="1" w:unhideWhenUsed="1"/>
+    <w:lsdException w:name="footnote text" w:semiHidden="1" w:unhideWhenUsed="1"/>
+    <w:lsdException w:name="annotation text" w:semiHidden="1" w:unhideWhenUsed="1"/>
+    <w:lsdException w:name="header" w:semiHidden="1" w:unhideWhenUsed="1"/>
+    <w:lsdException w:name="footer" w:semiHidden="1" w:unhideWhenUsed="1"/>
+    <w:lsdException w:name="index heading" w:semiHidden="1" w:unhideWhenUsed="1"/>
+    <w:lsdException w:name="caption" w:locked="1" w:semiHidden="1" w:uiPriority="0" w:unhideWhenUsed="1" w:qFormat="1"/>
+    <w:lsdException w:name="table of figures" w:semiHidden="1" w:unhideWhenUsed="1"/>
+    <w:lsdException w:name="envelope address" w:semiHidden="1" w:unhideWhenUsed="1"/>
+    <w:lsdException w:name="envelope return" w:semiHidden="1" w:unhideWhenUsed="1"/>
+    <w:lsdException w:name="footnote reference" w:semiHidden="1" w:unhideWhenUsed="1"/>
+    <w:lsdException w:name="annotation reference" w:semiHidden="1" w:unhideWhenUsed="1"/>
+    <w:lsdException w:name="line number" w:semiHidden="1" w:unhideWhenUsed="1"/>
+    <w:lsdException w:name="page number" w:semiHidden="1" w:unhideWhenUsed="1"/>
+    <w:lsdException w:name="endnote reference" w:semiHidden="1" w:unhideWhenUsed="1"/>
+    <w:lsdException w:name="endnote text" w:semiHidden="1" w:unhideWhenUsed="1"/>
+    <w:lsdException w:name="table of authorities" w:semiHidden="1" w:unhideWhenUsed="1"/>
+    <w:lsdException w:name="macro" w:semiHidden="1" w:unhideWhenUsed="1"/>
+    <w:lsdException w:name="toa heading" w:semiHidden="1" w:unhideWhenUsed="1"/>
+    <w:lsdException w:name="List" w:semiHidden="1" w:unhideWhenUsed="1"/>
+    <w:lsdException w:name="List Bullet" w:semiHidden="1" w:unhideWhenUsed="1"/>
+    <w:lsdException w:name="List Number" w:semiHidden="1" w:unhideWhenUsed="1"/>
+    <w:lsdException w:name="List 2" w:semiHidden="1" w:unhideWhenUsed="1"/>
+    <w:lsdException w:name="List 3" w:semiHidden="1" w:unhideWhenUsed="1"/>
+    <w:lsdException w:name="List 4" w:semiHidden="1" w:unhideWhenUsed="1"/>
+    <w:lsdException w:name="List 5" w:semiHidden="1" w:unhideWhenUsed="1"/>
+    <w:lsdException w:name="List Bullet 2" w:semiHidden="1" w:unhideWhenUsed="1"/>
+    <w:lsdException w:name="List Bullet 3" w:semiHidden="1" w:unhideWhenUsed="1"/>
+    <w:lsdException w:name="List Bullet 4" w:semiHidden="1" w:unhideWhenUsed="1"/>
+    <w:lsdException w:name="List Bullet 5" w:semiHidden="1" w:unhideWhenUsed="1"/>
+    <w:lsdException w:name="List Number 2" w:semiHidden="1" w:unhideWhenUsed="1"/>
+    <w:lsdException w:name="List Number 3" w:semiHidden="1" w:unhideWhenUsed="1"/>
+    <w:lsdException w:name="List Number 4" w:semiHidden="1" w:unhideWhenUsed="1"/>
+    <w:lsdException w:name="List Number 5" w:semiHidden="1" w:unhideWhenUsed="1"/>
+    <w:lsdException w:name="Title" w:locked="1" w:uiPriority="0" w:qFormat="1"/>
+    <w:lsdException w:name="Closing" w:semiHidden="1" w:unhideWhenUsed="1"/>
+    <w:lsdException w:name="Signature" w:semiHidden="1" w:unhideWhenUsed="1"/>
+    <w:lsdException w:name="Default Paragraph Font" w:locked="1" w:uiPriority="0"/>
+    <w:lsdException w:name="Body Text" w:semiHidden="1" w:unhideWhenUsed="1"/>
+    <w:lsdException w:name="Body Text Indent" w:semiHidden="1" w:unhideWhenUsed="1"/>
+    <w:lsdException w:name="List Continue" w:semiHidden="1" w:unhideWhenUsed="1"/>
+    <w:lsdException w:name="List Continue 2" w:semiHidden="1" w:unhideWhenUsed="1"/>
+    <w:lsdException w:name="List Continue 3" w:semiHidden="1" w:unhideWhenUsed="1"/>
+    <w:lsdException w:name="List Continue 4" w:semiHidden="1" w:unhideWhenUsed="1"/>
+    <w:lsdException w:name="List Continue 5" w:semiHidden="1" w:unhideWhenUsed="1"/>
+    <w:lsdException w:name="Message Header" w:semiHidden="1" w:unhideWhenUsed="1"/>
+    <w:lsdException w:name="Subtitle" w:locked="1" w:uiPriority="0" w:qFormat="1"/>
+    <w:lsdException w:name="Salutation" w:semiHidden="1" w:unhideWhenUsed="1"/>
+    <w:lsdException w:name="Date" w:semiHidden="1" w:unhideWhenUsed="1"/>
+    <w:lsdException w:name="Body Text First Indent" w:semiHidden="1" w:unhideWhenUsed="1"/>
+    <w:lsdException w:name="Body Text First Indent 2" w:semiHidden="1" w:unhideWhenUsed="1"/>
+    <w:lsdException w:name="Note Heading" w:semiHidden="1" w:unhideWhenUsed="1"/>
+    <w:lsdException w:name="Body Text 2" w:semiHidden="1" w:unhideWhenUsed="1"/>
+    <w:lsdException w:name="Body Text 3" w:semiHidden="1" w:unhideWhenUsed="1"/>
+    <w:lsdException w:name="Body Text Indent 2" w:semiHidden="1" w:unhideWhenUsed="1"/>
+    <w:lsdException w:name="Body Text Indent 3" w:semiHidden="1" w:unhideWhenUsed="1"/>
+    <w:lsdException w:name="Block Text" w:semiHidden="1" w:unhideWhenUsed="1"/>
+    <w:lsdException w:name="Hyperlink" w:semiHidden="1" w:unhideWhenUsed="1"/>
+    <w:lsdException w:name="FollowedHyperlink" w:semiHidden="1" w:unhideWhenUsed="1"/>
+    <w:lsdException w:name="Strong" w:locked="1" w:uiPriority="0" w:qFormat="1"/>
+    <w:lsdException w:name="Emphasis" w:locked="1" w:uiPriority="0" w:qFormat="1"/>
+    <w:lsdException w:name="Document Map" w:semiHidden="1" w:unhideWhenUsed="1"/>
+    <w:lsdException w:name="Plain Text" w:semiHidden="1" w:unhideWhenUsed="1"/>
+    <w:lsdException w:name="E-mail Signature" w:semiHidden="1" w:unhideWhenUsed="1"/>
+    <w:lsdException w:name="HTML Top of Form" w:semiHidden="1" w:unhideWhenUsed="1"/>
+    <w:lsdException w:name="HTML Bottom of Form" w:semiHidden="1" w:unhideWhenUsed="1"/>
+    <w:lsdException w:name="Normal (Web)" w:semiHidden="1" w:unhideWhenUsed="1"/>
+    <w:lsdException w:name="HTML Acronym" w:semiHidden="1" w:unhideWhenUsed="1"/>
+    <w:lsdException w:name="HTML Address" w:semiHidden="1" w:unhideWhenUsed="1"/>
+    <w:lsdException w:name="HTML Cite" w:semiHidden="1" w:unhideWhenUsed="1"/>
+    <w:lsdException w:name="HTML Code" w:semiHidden="1" w:unhideWhenUsed="1"/>
+    <w:lsdException w:name="HTML Definition" w:semiHidden="1" w:unhideWhenUsed="1"/>
+    <w:lsdException w:name="HTML Keyboard" w:semiHidden="1" w:unhideWhenUsed="1"/>
+    <w:lsdException w:name="HTML Preformatted" w:semiHidden="1" w:unhideWhenUsed="1"/>
+    <w:lsdException w:name="HTML Sample" w:semiHidden="1" w:unhideWhenUsed="1"/>
+    <w:lsdException w:name="HTML Typewriter" w:semiHidden="1" w:unhideWhenUsed="1"/>
+    <w:lsdException w:name="HTML Variable" w:semiHidden="1" w:unhideWhenUsed="1"/>
+    <w:lsdException w:name="Normal Table" w:semiHidden="1" w:unhideWhenUsed="1"/>
+    <w:lsdException w:name="annotation subject" w:semiHidden="1" w:unhideWhenUsed="1"/>
+    <w:lsdException w:name="No List" w:semiHidden="1" w:unhideWhenUsed="1"/>
+    <w:lsdException w:name="Outline List 1" w:semiHidden="1" w:unhideWhenUsed="1"/>
+    <w:lsdException w:name="Outline List 2" w:semiHidden="1" w:unhideWhenUsed="1"/>
+    <w:lsdException w:name="Outline List 3" w:semiHidden="1" w:unhideWhenUsed="1"/>
+    <w:lsdException w:name="Table Simple 1" w:semiHidden="1" w:unhideWhenUsed="1"/>
+    <w:lsdException w:name="Table Simple 2" w:semiHidden="1" w:unhideWhenUsed="1"/>
+    <w:lsdException w:name="Table Simple 3" w:semiHidden="1" w:unhideWhenUsed="1"/>
+    <w:lsdException w:name="Table Classic 1" w:semiHidden="1" w:unhideWhenUsed="1"/>
+    <w:lsdException w:name="Table Classic 2" w:semiHidden="1" w:unhideWhenUsed="1"/>
+    <w:lsdException w:name="Table Classic 3" w:semiHidden="1" w:unhideWhenUsed="1"/>
+    <w:lsdException w:name="Table Classic 4" w:semiHidden="1" w:unhideWhenUsed="1"/>
+    <w:lsdException w:name="Table Colorful 1" w:semiHidden="1" w:unhideWhenUsed="1"/>
+    <w:lsdException w:name="Table Colorful 2" w:semiHidden="1" w:unhideWhenUsed="1"/>
+    <w:lsdException w:name="Table Colorful 3" w:semiHidden="1" w:unhideWhenUsed="1"/>
+    <w:lsdException w:name="Table Columns 1" w:semiHidden="1" w:unhideWhenUsed="1"/>
+    <w:lsdException w:name="Table Columns 2" w:semiHidden="1" w:unhideWhenUsed="1"/>
+    <w:lsdException w:name="Table Columns 3" w:semiHidden="1" w:unhideWhenUsed="1"/>
+    <w:lsdException w:name="Table Columns 4" w:semiHidden="1" w:unhideWhenUsed="1"/>
+    <w:lsdException w:name="Table Columns 5" w:semiHidden="1" w:unhideWhenUsed="1"/>
+    <w:lsdException w:name="Table Grid 1" w:semiHidden="1" w:unhideWhenUsed="1"/>
+    <w:lsdException w:name="Table Grid 2" w:semiHidden="1" w:unhideWhenUsed="1"/>
+    <w:lsdException w:name="Table Grid 3" w:semiHidden="1" w:unhideWhenUsed="1"/>
+    <w:lsdException w:name="Table Grid 4" w:semiHidden="1" w:unhideWhenUsed="1"/>
+    <w:lsdException w:name="Table Grid 5" w:semiHidden="1" w:unhideWhenUsed="1"/>
+    <w:lsdException w:name="Table Grid 6" w:semiHidden="1" w:unhideWhenUsed="1"/>
+    <w:lsdException w:name="Table Grid 7" w:semiHidden="1" w:unhideWhenUsed="1"/>
+    <w:lsdException w:name="Table Grid 8" w:semiHidden="1" w:unhideWhenUsed="1"/>
+    <w:lsdException w:name="Table List 1" w:semiHidden="1" w:unhideWhenUsed="1"/>
+    <w:lsdException w:name="Table List 2" w:semiHidden="1" w:unhideWhenUsed="1"/>
+    <w:lsdException w:name="Table List 3" w:semiHidden="1" w:unhideWhenUsed="1"/>
+    <w:lsdException w:name="Table List 4" w:semiHidden="1" w:unhideWhenUsed="1"/>
+    <w:lsdException w:name="Table List 5" w:semiHidden="1" w:unhideWhenUsed="1"/>
+    <w:lsdException w:name="Table List 6" w:semiHidden="1" w:unhideWhenUsed="1"/>
+    <w:lsdException w:name="Table List 7" w:semiHidden="1" w:unhideWhenUsed="1"/>
+    <w:lsdException w:name="Table List 8" w:semiHidden="1" w:unhideWhenUsed="1"/>
+    <w:lsdException w:name="Table 3D effects 1" w:semiHidden="1" w:unhideWhenUsed="1"/>
+    <w:lsdException w:name="Table 3D effects 2" w:semiHidden="1" w:unhideWhenUsed="1"/>
+    <w:lsdException w:name="Table 3D effects 3" w:semiHidden="1" w:unhideWhenUsed="1"/>
+    <w:lsdException w:name="Table Contemporary" w:semiHidden="1" w:unhideWhenUsed="1"/>
+    <w:lsdException w:name="Table Elegant" w:semiHidden="1" w:unhideWhenUsed="1"/>
+    <w:lsdException w:name="Table Professional" w:semiHidden="1" w:unhideWhenUsed="1"/>
+    <w:lsdException w:name="Table Subtle 1" w:semiHidden="1" w:unhideWhenUsed="1"/>
+    <w:lsdException w:name="Table Subtle 2" w:semiHidden="1" w:unhideWhenUsed="1"/>
+    <w:lsdException w:name="Table Web 1" w:semiHidden="1" w:unhideWhenUsed="1"/>
+    <w:lsdException w:name="Table Web 2" w:semiHidden="1" w:unhideWhenUsed="1"/>
+    <w:lsdException w:name="Table Web 3" w:semiHidden="1" w:unhideWhenUsed="1"/>
+    <w:lsdException w:name="Balloon Text" w:semiHidden="1" w:unhideWhenUsed="1"/>
+    <w:lsdException w:name="Table Grid" w:locked="1" w:semiHidden="1" w:uiPriority="0" w:unhideWhenUsed="1"/>
+    <w:lsdException w:name="Table Theme" w:semiHidden="1" w:unhideWhenUsed="1"/>
+    <w:lsdException w:name="Placeholder Text" w:semiHidden="1"/>
+    <w:lsdException w:name="No Spacing" w:uiPriority="1" w:qFormat="1"/>
+    <w:lsdException w:name="Light Shading" w:uiPriority="60"/>
+    <w:lsdException w:name="Light List" w:uiPriority="61"/>
+    <w:lsdException w:name="Light Grid" w:uiPriority="62"/>
+    <w:lsdException w:name="Medium Shading 1" w:uiPriority="63"/>
+    <w:lsdException w:name="Medium Shading 2" w:uiPriority="64"/>
+    <w:lsdException w:name="Medium List 1" w:uiPriority="65"/>
+    <w:lsdException w:name="Medium List 2" w:uiPriority="66"/>
+    <w:lsdException w:name="Medium Grid 1" w:uiPriority="67"/>
+    <w:lsdException w:name="Medium Grid 2" w:uiPriority="68"/>
+    <w:lsdException w:name="Medium Grid 3" w:uiPriority="69"/>
+    <w:lsdException w:name="Dark List" w:uiPriority="70"/>
+    <w:lsdException w:name="Colorful Shading" w:uiPriority="71"/>
+    <w:lsdException w:name="Colorful List" w:uiPriority="72"/>
+    <w:lsdException w:name="Colorful Grid" w:uiPriority="73"/>
+    <w:lsdException w:name="Light Shading Accent 1" w:uiPriority="60"/>
+    <w:lsdException w:name="Light List Accent 1" w:uiPriority="61"/>
+    <w:lsdException w:name="Light Grid Accent 1" w:uiPriority="62"/>
+    <w:lsdException w:name="Medium Shading 1 Accent 1" w:uiPriority="63"/>
+    <w:lsdException w:name="Medium Shading 2 Accent 1" w:uiPriority="64"/>
+    <w:lsdException w:name="Medium List 1 Accent 1" w:uiPriority="65"/>
+    <w:lsdException w:name="Revision" w:semiHidden="1"/>
+    <w:lsdException w:name="List Paragraph" w:uiPriority="34" w:qFormat="1"/>
+    <w:lsdException w:name="Quote" w:uiPriority="29" w:qFormat="1"/>
+    <w:lsdException w:name="Intense Quote" w:uiPriority="30" w:qFormat="1"/>
+    <w:lsdException w:name="Medium List 2 Accent 1" w:uiPriority="66"/>
+    <w:lsdException w:name="Medium Grid 1 Accent 1" w:uiPriority="67"/>
+    <w:lsdException w:name="Medium Grid 2 Accent 1" w:uiPriority="68"/>
+    <w:lsdException w:name="Medium Grid 3 Accent 1" w:uiPriority="69"/>
+    <w:lsdException w:name="Dark List Accent 1" w:uiPriority="70"/>
+    <w:lsdException w:name="Colorful Shading Accent 1" w:uiPriority="71"/>
+    <w:lsdException w:name="Colorful List Accent 1" w:uiPriority="72"/>
+    <w:lsdException w:name="Colorful Grid Accent 1" w:uiPriority="73"/>
+    <w:lsdException w:name="Light Shading Accent 2" w:uiPriority="60"/>
+    <w:lsdException w:name="Light List Accent 2" w:uiPriority="61"/>
+    <w:lsdException w:name="Light Grid Accent 2" w:uiPriority="62"/>
+    <w:lsdException w:name="Medium Shading 1 Accent 2" w:uiPriority="63"/>
+    <w:lsdException w:name="Medium Shading 2 Accent 2" w:uiPriority="64"/>
+    <w:lsdException w:name="Medium List 1 Accent 2" w:uiPriority="65"/>
+    <w:lsdException w:name="Medium List 2 Accent 2" w:uiPriority="66"/>
+    <w:lsdException w:name="Medium Grid 1 Accent 2" w:uiPriority="67"/>
+    <w:lsdException w:name="Medium Grid 2 Accent 2" w:uiPriority="68"/>
+    <w:lsdException w:name="Medium Grid 3 Accent 2" w:uiPriority="69"/>
+    <w:lsdException w:name="Dark List Accent 2" w:uiPriority="70"/>
+    <w:lsdException w:name="Colorful Shading Accent 2" w:uiPriority="71"/>
+    <w:lsdException w:name="Colorful List Accent 2" w:uiPriority="72"/>
+    <w:lsdException w:name="Colorful Grid Accent 2" w:uiPriority="73"/>
+    <w:lsdException w:name="Light Shading Accent 3" w:uiPriority="60"/>
+    <w:lsdException w:name="Light List Accent 3" w:uiPriority="61"/>
+    <w:lsdException w:name="Light Grid Accent 3" w:uiPriority="62"/>
+    <w:lsdException w:name="Medium Shading 1 Accent 3" w:uiPriority="63"/>
+    <w:lsdException w:name="Medium Shading 2 Accent 3" w:uiPriority="64"/>
+    <w:lsdException w:name="Medium List 1 Accent 3" w:uiPriority="65"/>
+    <w:lsdException w:name="Medium List 2 Accent 3" w:uiPriority="66"/>
+    <w:lsdException w:name="Medium Grid 1 Accent 3" w:uiPriority="67"/>
+    <w:lsdException w:name="Medium Grid 2 Accent 3" w:uiPriority="68"/>
+    <w:lsdException w:name="Medium Grid 3 Accent 3" w:uiPriority="69"/>
+    <w:lsdException w:name="Dark List Accent 3" w:uiPriority="70"/>
+    <w:lsdException w:name="Colorful Shading Accent 3" w:uiPriority="71"/>
+    <w:lsdException w:name="Colorful List Accent 3" w:uiPriority="72"/>
+    <w:lsdException w:name="Colorful Grid Accent 3" w:uiPriority="73"/>
+    <w:lsdException w:name="Light Shading Accent 4" w:uiPriority="60"/>
+    <w:lsdException w:name="Light List Accent 4" w:uiPriority="61"/>
+    <w:lsdException w:name="Light Grid Accent 4" w:uiPriority="62"/>
+    <w:lsdException w:name="Medium Shading 1 Accent 4" w:uiPriority="63"/>
+    <w:lsdException w:name="Medium Shading 2 Accent 4" w:uiPriority="64"/>
+    <w:lsdException w:name="Medium List 1 Accent 4" w:uiPriority="65"/>
+    <w:lsdException w:name="Medium List 2 Accent 4" w:uiPriority="66"/>
+    <w:lsdException w:name="Medium Grid 1 Accent 4" w:uiPriority="67"/>
+    <w:lsdException w:name="Medium Grid 2 Accent 4" w:uiPriority="68"/>
+    <w:lsdException w:name="Medium Grid 3 Accent 4" w:uiPriority="69"/>
+    <w:lsdException w:name="Dark List Accent 4" w:uiPriority="70"/>
+    <w:lsdException w:name="Colorful Shading Accent 4" w:uiPriority="71"/>
+    <w:lsdException w:name="Colorful List Accent 4" w:uiPriority="72"/>
+    <w:lsdException w:name="Colorful Grid Accent 4" w:uiPriority="73"/>
+    <w:lsdException w:name="Light Shading Accent 5" w:uiPriority="60"/>
+    <w:lsdException w:name="Light List Accent 5" w:uiPriority="61"/>
+    <w:lsdException w:name="Light Grid Accent 5" w:uiPriority="62"/>
+    <w:lsdException w:name="Medium Shading 1 Accent 5" w:uiPriority="63"/>
+    <w:lsdException w:name="Medium Shading 2 Accent 5" w:uiPriority="64"/>
+    <w:lsdException w:name="Medium List 1 Accent 5" w:uiPriority="65"/>
+    <w:lsdException w:name="Medium List 2 Accent 5" w:uiPriority="66"/>
+    <w:lsdException w:name="Medium Grid 1 Accent 5" w:uiPriority="67"/>
+    <w:lsdException w:name="Medium Grid 2 Accent 5" w:uiPriority="68"/>
+    <w:lsdException w:name="Medium Grid 3 Accent 5" w:uiPriority="69"/>
+    <w:lsdException w:name="Dark List Accent 5" w:uiPriority="70"/>
+    <w:lsdException w:name="Colorful Shading Accent 5" w:uiPriority="71"/>
+    <w:lsdException w:name="Colorful List Accent 5" w:uiPriority="72"/>
+    <w:lsdException w:name="Colorful Grid Accent 5" w:uiPriority="73"/>
+    <w:lsdException w:name="Light Shading Accent 6" w:uiPriority="60"/>
+    <w:lsdException w:name="Light List Accent 6" w:uiPriority="61"/>
+    <w:lsdException w:name="Light Grid Accent 6" w:uiPriority="62"/>
+    <w:lsdException w:name="Medium Shading 1 Accent 6" w:uiPriority="63"/>
+    <w:lsdException w:name="Medium Shading 2 Accent 6" w:uiPriority="64"/>
+    <w:lsdException w:name="Medium List 1 Accent 6" w:uiPriority="65"/>
+    <w:lsdException w:name="Medium List 2 Accent 6" w:uiPriority="66"/>
+    <w:lsdException w:name="Medium Grid 1 Accent 6" w:uiPriority="67"/>
+    <w:lsdException w:name="Medium Grid 2 Accent 6" w:uiPriority="68"/>
+    <w:lsdException w:name="Medium Grid 3 Accent 6" w:uiPriority="69"/>
+    <w:lsdException w:name="Dark List Accent 6" w:uiPriority="70"/>
+    <w:lsdException w:name="Colorful Shading Accent 6" w:uiPriority="71"/>
+    <w:lsdException w:name="Colorful List Accent 6" w:uiPriority="72"/>
+    <w:lsdException w:name="Colorful Grid Accent 6" w:uiPriority="73"/>
+    <w:lsdException w:name="Subtle Emphasis" w:uiPriority="19" w:qFormat="1"/>
+    <w:lsdException w:name="Intense Emphasis" w:uiPriority="21" w:qFormat="1"/>
+    <w:lsdException w:name="Subtle Reference" w:uiPriority="31" w:qFormat="1"/>
+    <w:lsdException w:name="Intense Reference" w:uiPriority="32" w:qFormat="1"/>
+    <w:lsdException w:name="Book Title" w:uiPriority="33" w:qFormat="1"/>
+    <w:lsdException w:name="Bibliography" w:semiHidden="1" w:uiPriority="37" w:unhideWhenUsed="1"/>
+    <w:lsdException w:name="TOC Heading" w:semiHidden="1" w:uiPriority="39" w:unhideWhenUsed="1" w:qFormat="1"/>
+    <w:lsdException w:name="Plain Table 1" w:uiPriority="41"/>
+    <w:lsdException w:name="Plain Table 2" w:uiPriority="42"/>
+    <w:lsdException w:name="Plain Table 3" w:uiPriority="43"/>
+    <w:lsdException w:name="Plain Table 4" w:uiPriority="44"/>
+    <w:lsdException w:name="Plain Table 5" w:uiPriority="45"/>
+    <w:lsdException w:name="Grid Table Light" w:uiPriority="40"/>
+    <w:lsdException w:name="Grid Table 1 Light" w:uiPriority="46"/>
+    <w:lsdException w:name="Grid Table 2" w:uiPriority="47"/>
+    <w:lsdException w:name="Grid Table 3" w:uiPriority="48"/>
+    <w:lsdException w:name="Grid Table 4" w:uiPriority="49"/>
+    <w:lsdException w:name="Grid Table 5 Dark" w:uiPriority="50"/>
+    <w:lsdException w:name="Grid Table 6 Colorful" w:uiPriority="51"/>
+    <w:lsdException w:name="Grid Table 7 Colorful" w:uiPriority="52"/>
+    <w:lsdException w:name="Grid Table 1 Light Accent 1" w:uiPriority="46"/>
+    <w:lsdException w:name="Grid Table 2 Accent 1" w:uiPriority="47"/>
+    <w:lsdException w:name="Grid Table 3 Accent 1" w:uiPriority="48"/>
+    <w:lsdException w:name="Grid Table 4 Accent 1" w:uiPriority="49"/>
+    <w:lsdException w:name="Grid Table 5 Dark Accent 1" w:uiPriority="50"/>
+    <w:lsdException w:name="Grid Table 6 Colorful Accent 1" w:uiPriority="51"/>
+    <w:lsdException w:name="Grid Table 7 Colorful Accent 1" w:uiPriority="52"/>
+    <w:lsdException w:name="Grid Table 1 Light Accent 2" w:uiPriority="46"/>
+    <w:lsdException w:name="Grid Table 2 Accent 2" w:uiPriority="47"/>
+    <w:lsdException w:name="Grid Table 3 Accent 2" w:uiPriority="48"/>
+    <w:lsdException w:name="Grid Table 4 Accent 2" w:uiPriority="49"/>
+    <w:lsdException w:name="Grid Table 5 Dark Accent 2" w:uiPriority="50"/>
+    <w:lsdException w:name="Grid Table 6 Colorful Accent 2" w:uiPriority="51"/>
+    <w:lsdException w:name="Grid Table 7 Colorful Accent 2" w:uiPriority="52"/>
+    <w:lsdException w:name="Grid Table 1 Light Accent 3" w:uiPriority="46"/>
+    <w:lsdException w:name="Grid Table 2 Accent 3" w:uiPriority="47"/>
+    <w:lsdException w:name="Grid Table 3 Accent 3" w:uiPriority="48"/>
+    <w:lsdException w:name="Grid Table 4 Accent 3" w:uiPriority="49"/>
+    <w:lsdException w:name="Grid Table 5 Dark Accent 3" w:uiPriority="50"/>
+    <w:lsdException w:name="Grid Table 6 Colorful Accent 3" w:uiPriority="51"/>
+    <w:lsdException w:name="Grid Table 7 Colorful Accent 3" w:uiPriority="52"/>
+    <w:lsdException w:name="Grid Table 1 Light Accent 4" w:uiPriority="46"/>
+    <w:lsdException w:name="Grid Table 2 Accent 4" w:uiPriority="47"/>
+    <w:lsdException w:name="Grid Table 3 Accent 4" w:uiPriority="48"/>
+    <w:lsdException w:name="Grid Table 4 Accent 4" w:uiPriority="49"/>
+    <w:lsdException w:name="Grid Table 5 Dark Accent 4" w:uiPriority="50"/>
+    <w:lsdException w:name="Grid Table 6 Colorful Accent 4" w:uiPriority="51"/>
+    <w:lsdException w:name="Grid Table 7 Colorful Accent 4" w:uiPriority="52"/>
+    <w:lsdException w:name="Grid Table 1 Light Accent 5" w:uiPriority="46"/>
+    <w:lsdException w:name="Grid Table 2 Accent 5" w:uiPriority="47"/>
+    <w:lsdException w:name="Grid Table 3 Accent 5" w:uiPriority="48"/>
+    <w:lsdException w:name="Grid Table 4 Accent 5" w:uiPriority="49"/>
+    <w:lsdException w:name="Grid Table 5 Dark Accent 5" w:uiPriority="50"/>
+    <w:lsdException w:name="Grid Table 6 Colorful Accent 5" w:uiPriority="51"/>
+    <w:lsdException w:name="Grid Table 7 Colorful Accent 5" w:uiPriority="52"/>
+    <w:lsdException w:name="Grid Table 1 Light Accent 6" w:uiPriority="46"/>
+    <w:lsdException w:name="Grid Table 2 Accent 6" w:uiPriority="47"/>
+    <w:lsdException w:name="Grid Table 3 Accent 6" w:uiPriority="48"/>
+    <w:lsdException w:name="Grid Table 4 Accent 6" w:uiPriority="49"/>
+    <w:lsdException w:name="Grid Table 5 Dark Accent 6" w:uiPriority="50"/>
+    <w:lsdException w:name="Grid Table 6 Colorful Accent 6" w:uiPriority="51"/>
+    <w:lsdException w:name="Grid Table 7 Colorful Accent 6" w:uiPriority="52"/>
+    <w:lsdException w:name="List Table 1 Light" w:uiPriority="46"/>
+    <w:lsdException w:name="List Table 2" w:uiPriority="47"/>
+    <w:lsdException w:name="List Table 3" w:uiPriority="48"/>
+    <w:lsdException w:name="List Table 4" w:uiPriority="49"/>
+    <w:lsdException w:name="List Table 5 Dark" w:uiPriority="50"/>
+    <w:lsdException w:name="List Table 6 Colorful" w:uiPriority="51"/>
+    <w:lsdException w:name="List Table 7 Colorful" w:uiPriority="52"/>
+    <w:lsdException w:name="List Table 1 Light Accent 1" w:uiPriority="46"/>
+    <w:lsdException w:name="List Table 2 Accent 1" w:uiPriority="47"/>
+    <w:lsdException w:name="List Table 3 Accent 1" w:uiPriority="48"/>
+    <w:lsdException w:name="List Table 4 Accent 1" w:uiPriority="49"/>
+    <w:lsdException w:name="List Table 5 Dark Accent 1" w:uiPriority="50"/>
+    <w:lsdException w:name="List Table 6 Colorful Accent 1" w:uiPriority="51"/>
+    <w:lsdException w:name="List Table 7 Colorful Accent 1" w:uiPriority="52"/>
+    <w:lsdException w:name="List Table 1 Light Accent 2" w:uiPriority="46"/>
+    <w:lsdException w:name="List Table 2 Accent 2" w:uiPriority="47"/>
+    <w:lsdException w:name="List Table 3 Accent 2" w:uiPriority="48"/>
+    <w:lsdException w:name="List Table 4 Accent 2" w:uiPriority="49"/>
+    <w:lsdException w:name="List Table 5 Dark Accent 2" w:uiPriority="50"/>
+    <w:lsdException w:name="List Table 6 Colorful Accent 2" w:uiPriority="51"/>
+    <w:lsdException w:name="List Table 7 Colorful Accent 2" w:uiPriority="52"/>
+    <w:lsdException w:name="List Table 1 Light Accent 3" w:uiPriority="46"/>
+    <w:lsdException w:name="List Table 2 Accent 3" w:uiPriority="47"/>
+    <w:lsdException w:name="List Table 3 Accent 3" w:uiPriority="48"/>
+    <w:lsdException w:name="List Table 4 Accent 3" w:uiPriority="49"/>
+    <w:lsdException w:name="List Table 5 Dark Accent 3" w:uiPriority="50"/>
+    <w:lsdException w:name="List Table 6 Colorful Accent 3" w:uiPriority="51"/>
+    <w:lsdException w:name="List Table 7 Colorful Accent 3" w:uiPriority="52"/>
+    <w:lsdException w:name="List Table 1 Light Accent 4" w:uiPriority="46"/>
+    <w:lsdException w:name="List Table 2 Accent 4" w:uiPriority="47"/>
+    <w:lsdException w:name="List Table 3 Accent 4" w:uiPriority="48"/>
+    <w:lsdException w:name="List Table 4 Accent 4" w:uiPriority="49"/>
+    <w:lsdException w:name="List Table 5 Dark Accent 4" w:uiPriority="50"/>
+    <w:lsdException w:name="List Table 6 Colorful Accent 4" w:uiPriority="51"/>
+    <w:lsdException w:name="List Table 7 Colorful Accent 4" w:uiPriority="52"/>
+    <w:lsdException w:name="List Table 1 Light Accent 5" w:uiPriority="46"/>
+    <w:lsdException w:name="List Table 2 Accent 5" w:uiPriority="47"/>
+    <w:lsdException w:name="List Table 3 Accent 5" w:uiPriority="48"/>
+    <w:lsdException w:name="List Table 4 Accent 5" w:uiPriority="49"/>
+    <w:lsdException w:name="List Table 5 Dark Accent 5" w:uiPriority="50"/>
+    <w:lsdException w:name="List Table 6 Colorful Accent 5" w:uiPriority="51"/>
+    <w:lsdException w:name="List Table 7 Colorful Accent 5" w:uiPriority="52"/>
+    <w:lsdException w:name="List Table 1 Light Accent 6" w:uiPriority="46"/>
+    <w:lsdException w:name="List Table 2 Accent 6" w:uiPriority="47"/>
+    <w:lsdException w:name="List Table 3 Accent 6" w:uiPriority="48"/>
+    <w:lsdException w:name="List Table 4 Accent 6" w:uiPriority="49"/>
+    <w:lsdException w:name="List Table 5 Dark Accent 6" w:uiPriority="50"/>
+    <w:lsdException w:name="List Table 6 Colorful Accent 6" w:uiPriority="51"/>
+    <w:lsdException w:name="List Table 7 Colorful Accent 6" w:uiPriority="52"/>
+    <w:lsdException w:name="Mention" w:semiHidden="1" w:unhideWhenUsed="1"/>
+    <w:lsdException w:name="Smart Hyperlink" w:semiHidden="1" w:unhideWhenUsed="1"/>
+    <w:lsdException w:name="Hashtag" w:semiHidden="1" w:unhideWhenUsed="1"/>
   </w:latentStyles>
-  <w:style w:type="paragraph" w:default="1" w:styleId="Normal">
+  <w:style w:type="paragraph" w:default="1" w:styleId="a">
     <w:name w:val="Normal"/>
     <w:qFormat/>
     <w:rsid w:val="004224AA"/>
     <w:pPr>
       <w:widowControl w:val="0"/>
     </w:pPr>
+    <w:rPr>
+      <w:kern w:val="2"/>
+      <w:sz w:val="24"/>
+      <w:szCs w:val="22"/>
+    </w:rPr>
   </w:style>
-  <w:style w:type="character" w:default="1" w:styleId="DefaultParagraphFont">
+  <w:style w:type="character" w:default="1" w:styleId="a0">
     <w:name w:val="Default Paragraph Font"/>
-    <w:uiPriority w:val="99"/>
+    <w:uiPriority w:val="1"/>
     <w:semiHidden/>
+    <w:unhideWhenUsed/>
   </w:style>
-  <w:style w:type="table" w:default="1" w:styleId="TableNormal">
+  <w:style w:type="table" w:default="1" w:styleId="a1">
     <w:name w:val="Normal Table"/>
     <w:uiPriority w:val="99"/>
     <w:semiHidden/>
     <w:unhideWhenUsed/>
-    <w:qFormat/>
     <w:tblPr>
       <w:tblInd w:w="0" w:type="dxa"/>
       <w:tblCellMar>
@@ -384,7 +905,7 @@
       </w:tblCellMar>
     </w:tblPr>
   </w:style>
-  <w:style w:type="numbering" w:default="1" w:styleId="NoList">
+  <w:style w:type="numbering" w:default="1" w:styleId="a2">
     <w:name w:val="No List"/>
     <w:uiPriority w:val="99"/>
     <w:semiHidden/>

</xml_diff>

<commit_message>
Add Reset into ALU module.
</commit_message>
<xml_diff>
--- a/CO_Report.docx
+++ b/CO_Report.docx
@@ -55,8 +55,6 @@
         </w:rPr>
         <w:t>張彧豪</w:t>
       </w:r>
-      <w:bookmarkStart w:id="0" w:name="_GoBack"/>
-      <w:bookmarkEnd w:id="0"/>
     </w:p>
     <w:p>
       <w:pPr>
@@ -125,6 +123,61 @@
           <w:lang w:bidi="he-IL"/>
         </w:rPr>
       </w:pPr>
+      <w:r>
+        <w:rPr>
+          <w:rFonts w:ascii="Times New Roman" w:eastAsia="標楷體" w:hAnsi="Times New Roman"/>
+          <w:b/>
+          <w:noProof/>
+        </w:rPr>
+        <w:drawing>
+          <wp:inline distT="0" distB="0" distL="0" distR="0">
+            <wp:extent cx="6172200" cy="4098290"/>
+            <wp:effectExtent l="0" t="0" r="0" b="0"/>
+            <wp:docPr id="4" name="圖片 4" descr="F:\NCTU\NCTU_05_DOWN\Computer_Organization\Lab2\Lab2.png"/>
+            <wp:cNvGraphicFramePr>
+              <a:graphicFrameLocks xmlns:a="http://schemas.openxmlformats.org/drawingml/2006/main" noChangeAspect="1"/>
+            </wp:cNvGraphicFramePr>
+            <a:graphic xmlns:a="http://schemas.openxmlformats.org/drawingml/2006/main">
+              <a:graphicData uri="http://schemas.openxmlformats.org/drawingml/2006/picture">
+                <pic:pic xmlns:pic="http://schemas.openxmlformats.org/drawingml/2006/picture">
+                  <pic:nvPicPr>
+                    <pic:cNvPr id="0" name="Picture 4" descr="F:\NCTU\NCTU_05_DOWN\Computer_Organization\Lab2\Lab2.png"/>
+                    <pic:cNvPicPr>
+                      <a:picLocks noChangeAspect="1" noChangeArrowheads="1"/>
+                    </pic:cNvPicPr>
+                  </pic:nvPicPr>
+                  <pic:blipFill>
+                    <a:blip r:embed="rId5">
+                      <a:extLst>
+                        <a:ext uri="{28A0092B-C50C-407E-A947-70E740481C1C}">
+                          <a14:useLocalDpi xmlns:a14="http://schemas.microsoft.com/office/drawing/2010/main" val="0"/>
+                        </a:ext>
+                      </a:extLst>
+                    </a:blip>
+                    <a:srcRect/>
+                    <a:stretch>
+                      <a:fillRect/>
+                    </a:stretch>
+                  </pic:blipFill>
+                  <pic:spPr bwMode="auto">
+                    <a:xfrm>
+                      <a:off x="0" y="0"/>
+                      <a:ext cx="6172200" cy="4098290"/>
+                    </a:xfrm>
+                    <a:prstGeom prst="rect">
+                      <a:avLst/>
+                    </a:prstGeom>
+                    <a:noFill/>
+                    <a:ln>
+                      <a:noFill/>
+                    </a:ln>
+                  </pic:spPr>
+                </pic:pic>
+              </a:graphicData>
+            </a:graphic>
+          </wp:inline>
+        </w:drawing>
+      </w:r>
     </w:p>
     <w:p>
       <w:pPr>
@@ -526,7 +579,7 @@
               <w:adjustRightInd w:val="0"/>
               <w:snapToGrid w:val="0"/>
               <w:rPr>
-                <w:rFonts w:ascii="Times New Roman" w:eastAsia="標楷體" w:hAnsi="Times New Roman" w:hint="eastAsia"/>
+                <w:rFonts w:ascii="Times New Roman" w:eastAsia="標楷體" w:hAnsi="Times New Roman"/>
                 <w:lang w:bidi="he-IL"/>
               </w:rPr>
             </w:pPr>
@@ -553,7 +606,7 @@
               <w:adjustRightInd w:val="0"/>
               <w:snapToGrid w:val="0"/>
               <w:rPr>
-                <w:rFonts w:ascii="Times New Roman" w:eastAsia="標楷體" w:hAnsi="Times New Roman" w:hint="eastAsia"/>
+                <w:rFonts w:ascii="Times New Roman" w:eastAsia="標楷體" w:hAnsi="Times New Roman"/>
                 <w:lang w:bidi="he-IL"/>
               </w:rPr>
             </w:pPr>
@@ -606,7 +659,7 @@
               <w:snapToGrid w:val="0"/>
               <w:jc w:val="center"/>
               <w:rPr>
-                <w:rFonts w:ascii="Times New Roman" w:eastAsia="標楷體" w:hAnsi="Times New Roman" w:hint="eastAsia"/>
+                <w:rFonts w:ascii="Times New Roman" w:eastAsia="標楷體" w:hAnsi="Times New Roman"/>
                 <w:lang w:bidi="he-IL"/>
               </w:rPr>
             </w:pPr>
@@ -633,7 +686,7 @@
               <w:adjustRightInd w:val="0"/>
               <w:snapToGrid w:val="0"/>
               <w:rPr>
-                <w:rFonts w:ascii="Times New Roman" w:eastAsia="標楷體" w:hAnsi="Times New Roman" w:hint="eastAsia"/>
+                <w:rFonts w:ascii="Times New Roman" w:eastAsia="標楷體" w:hAnsi="Times New Roman"/>
                 <w:lang w:bidi="he-IL"/>
               </w:rPr>
             </w:pPr>
@@ -661,7 +714,7 @@
               <w:snapToGrid w:val="0"/>
               <w:jc w:val="center"/>
               <w:rPr>
-                <w:rFonts w:ascii="Times New Roman" w:eastAsia="標楷體" w:hAnsi="Times New Roman" w:hint="eastAsia"/>
+                <w:rFonts w:ascii="Times New Roman" w:eastAsia="標楷體" w:hAnsi="Times New Roman"/>
                 <w:lang w:bidi="he-IL"/>
               </w:rPr>
             </w:pPr>
@@ -718,7 +771,7 @@
               <w:adjustRightInd w:val="0"/>
               <w:snapToGrid w:val="0"/>
               <w:rPr>
-                <w:rFonts w:ascii="Times New Roman" w:eastAsia="標楷體" w:hAnsi="Times New Roman" w:hint="eastAsia"/>
+                <w:rFonts w:ascii="Times New Roman" w:eastAsia="標楷體" w:hAnsi="Times New Roman"/>
                 <w:lang w:bidi="he-IL"/>
               </w:rPr>
             </w:pPr>
@@ -750,7 +803,7 @@
               <w:adjustRightInd w:val="0"/>
               <w:snapToGrid w:val="0"/>
               <w:rPr>
-                <w:rFonts w:ascii="Times New Roman" w:eastAsia="標楷體" w:hAnsi="Times New Roman" w:hint="eastAsia"/>
+                <w:rFonts w:ascii="Times New Roman" w:eastAsia="標楷體" w:hAnsi="Times New Roman"/>
                 <w:lang w:bidi="he-IL"/>
               </w:rPr>
             </w:pPr>
@@ -782,7 +835,7 @@
               <w:adjustRightInd w:val="0"/>
               <w:snapToGrid w:val="0"/>
               <w:rPr>
-                <w:rFonts w:ascii="Times New Roman" w:eastAsia="標楷體" w:hAnsi="Times New Roman" w:hint="eastAsia"/>
+                <w:rFonts w:ascii="Times New Roman" w:eastAsia="標楷體" w:hAnsi="Times New Roman"/>
                 <w:lang w:bidi="he-IL"/>
               </w:rPr>
             </w:pPr>
@@ -807,7 +860,7 @@
               <w:adjustRightInd w:val="0"/>
               <w:snapToGrid w:val="0"/>
               <w:rPr>
-                <w:rFonts w:ascii="Times New Roman" w:eastAsia="標楷體" w:hAnsi="Times New Roman" w:hint="eastAsia"/>
+                <w:rFonts w:ascii="Times New Roman" w:eastAsia="標楷體" w:hAnsi="Times New Roman"/>
                 <w:lang w:bidi="he-IL"/>
               </w:rPr>
             </w:pPr>
@@ -846,7 +899,7 @@
               <w:adjustRightInd w:val="0"/>
               <w:snapToGrid w:val="0"/>
               <w:rPr>
-                <w:rFonts w:ascii="Times New Roman" w:eastAsia="標楷體" w:hAnsi="Times New Roman" w:hint="eastAsia"/>
+                <w:rFonts w:ascii="Times New Roman" w:eastAsia="標楷體" w:hAnsi="Times New Roman"/>
                 <w:lang w:bidi="he-IL"/>
               </w:rPr>
             </w:pPr>
@@ -878,7 +931,7 @@
               <w:adjustRightInd w:val="0"/>
               <w:snapToGrid w:val="0"/>
               <w:rPr>
-                <w:rFonts w:ascii="Times New Roman" w:eastAsia="標楷體" w:hAnsi="Times New Roman" w:hint="eastAsia"/>
+                <w:rFonts w:ascii="Times New Roman" w:eastAsia="標楷體" w:hAnsi="Times New Roman"/>
                 <w:lang w:bidi="he-IL"/>
               </w:rPr>
             </w:pPr>
@@ -910,7 +963,7 @@
               <w:adjustRightInd w:val="0"/>
               <w:snapToGrid w:val="0"/>
               <w:rPr>
-                <w:rFonts w:ascii="Times New Roman" w:eastAsia="標楷體" w:hAnsi="Times New Roman" w:hint="eastAsia"/>
+                <w:rFonts w:ascii="Times New Roman" w:eastAsia="標楷體" w:hAnsi="Times New Roman"/>
                 <w:lang w:bidi="he-IL"/>
               </w:rPr>
             </w:pPr>
@@ -944,7 +997,7 @@
               <w:adjustRightInd w:val="0"/>
               <w:snapToGrid w:val="0"/>
               <w:rPr>
-                <w:rFonts w:ascii="Times New Roman" w:eastAsia="標楷體" w:hAnsi="Times New Roman" w:hint="eastAsia"/>
+                <w:rFonts w:ascii="Times New Roman" w:eastAsia="標楷體" w:hAnsi="Times New Roman"/>
                 <w:lang w:bidi="he-IL"/>
               </w:rPr>
             </w:pPr>
@@ -976,7 +1029,7 @@
               <w:adjustRightInd w:val="0"/>
               <w:snapToGrid w:val="0"/>
               <w:rPr>
-                <w:rFonts w:ascii="Times New Roman" w:eastAsia="標楷體" w:hAnsi="Times New Roman" w:hint="eastAsia"/>
+                <w:rFonts w:ascii="Times New Roman" w:eastAsia="標楷體" w:hAnsi="Times New Roman"/>
                 <w:lang w:bidi="he-IL"/>
               </w:rPr>
             </w:pPr>
@@ -1008,7 +1061,7 @@
               <w:adjustRightInd w:val="0"/>
               <w:snapToGrid w:val="0"/>
               <w:rPr>
-                <w:rFonts w:ascii="Times New Roman" w:eastAsia="標楷體" w:hAnsi="Times New Roman" w:hint="eastAsia"/>
+                <w:rFonts w:ascii="Times New Roman" w:eastAsia="標楷體" w:hAnsi="Times New Roman"/>
                 <w:lang w:bidi="he-IL"/>
               </w:rPr>
             </w:pPr>
@@ -1040,7 +1093,7 @@
               <w:adjustRightInd w:val="0"/>
               <w:snapToGrid w:val="0"/>
               <w:rPr>
-                <w:rFonts w:ascii="Times New Roman" w:eastAsia="標楷體" w:hAnsi="Times New Roman" w:hint="eastAsia"/>
+                <w:rFonts w:ascii="Times New Roman" w:eastAsia="標楷體" w:hAnsi="Times New Roman"/>
                 <w:lang w:bidi="he-IL"/>
               </w:rPr>
             </w:pPr>
@@ -1072,7 +1125,7 @@
               <w:adjustRightInd w:val="0"/>
               <w:snapToGrid w:val="0"/>
               <w:rPr>
-                <w:rFonts w:ascii="Times New Roman" w:eastAsia="標楷體" w:hAnsi="Times New Roman" w:hint="eastAsia"/>
+                <w:rFonts w:ascii="Times New Roman" w:eastAsia="標楷體" w:hAnsi="Times New Roman"/>
                 <w:lang w:bidi="he-IL"/>
               </w:rPr>
             </w:pPr>
@@ -1104,7 +1157,7 @@
               <w:adjustRightInd w:val="0"/>
               <w:snapToGrid w:val="0"/>
               <w:rPr>
-                <w:rFonts w:ascii="Times New Roman" w:eastAsia="標楷體" w:hAnsi="Times New Roman" w:hint="eastAsia"/>
+                <w:rFonts w:ascii="Times New Roman" w:eastAsia="標楷體" w:hAnsi="Times New Roman"/>
                 <w:lang w:bidi="he-IL"/>
               </w:rPr>
             </w:pPr>
@@ -1136,7 +1189,7 @@
               <w:adjustRightInd w:val="0"/>
               <w:snapToGrid w:val="0"/>
               <w:rPr>
-                <w:rFonts w:ascii="Times New Roman" w:eastAsia="標楷體" w:hAnsi="Times New Roman" w:hint="eastAsia"/>
+                <w:rFonts w:ascii="Times New Roman" w:eastAsia="標楷體" w:hAnsi="Times New Roman"/>
                 <w:lang w:bidi="he-IL"/>
               </w:rPr>
             </w:pPr>
@@ -1170,7 +1223,7 @@
               <w:adjustRightInd w:val="0"/>
               <w:snapToGrid w:val="0"/>
               <w:rPr>
-                <w:rFonts w:ascii="Times New Roman" w:eastAsia="標楷體" w:hAnsi="Times New Roman" w:hint="eastAsia"/>
+                <w:rFonts w:ascii="Times New Roman" w:eastAsia="標楷體" w:hAnsi="Times New Roman"/>
                 <w:lang w:bidi="he-IL"/>
               </w:rPr>
             </w:pPr>
@@ -1202,7 +1255,7 @@
               <w:adjustRightInd w:val="0"/>
               <w:snapToGrid w:val="0"/>
               <w:rPr>
-                <w:rFonts w:ascii="Times New Roman" w:eastAsia="標楷體" w:hAnsi="Times New Roman" w:hint="eastAsia"/>
+                <w:rFonts w:ascii="Times New Roman" w:eastAsia="標楷體" w:hAnsi="Times New Roman"/>
                 <w:lang w:bidi="he-IL"/>
               </w:rPr>
             </w:pPr>
@@ -1248,7 +1301,7 @@
               <w:adjustRightInd w:val="0"/>
               <w:snapToGrid w:val="0"/>
               <w:rPr>
-                <w:rFonts w:ascii="Times New Roman" w:eastAsia="標楷體" w:hAnsi="Times New Roman" w:hint="eastAsia"/>
+                <w:rFonts w:ascii="Times New Roman" w:eastAsia="標楷體" w:hAnsi="Times New Roman"/>
                 <w:lang w:bidi="he-IL"/>
               </w:rPr>
             </w:pPr>
@@ -1273,7 +1326,7 @@
               <w:adjustRightInd w:val="0"/>
               <w:snapToGrid w:val="0"/>
               <w:rPr>
-                <w:rFonts w:ascii="Times New Roman" w:eastAsia="標楷體" w:hAnsi="Times New Roman" w:hint="eastAsia"/>
+                <w:rFonts w:ascii="Times New Roman" w:eastAsia="標楷體" w:hAnsi="Times New Roman"/>
                 <w:lang w:bidi="he-IL"/>
               </w:rPr>
             </w:pPr>
@@ -1305,7 +1358,7 @@
               <w:adjustRightInd w:val="0"/>
               <w:snapToGrid w:val="0"/>
               <w:rPr>
-                <w:rFonts w:ascii="Times New Roman" w:eastAsia="標楷體" w:hAnsi="Times New Roman" w:hint="eastAsia"/>
+                <w:rFonts w:ascii="Times New Roman" w:eastAsia="標楷體" w:hAnsi="Times New Roman"/>
                 <w:lang w:bidi="he-IL"/>
               </w:rPr>
             </w:pPr>
@@ -1337,7 +1390,7 @@
               <w:adjustRightInd w:val="0"/>
               <w:snapToGrid w:val="0"/>
               <w:rPr>
-                <w:rFonts w:ascii="Times New Roman" w:eastAsia="標楷體" w:hAnsi="Times New Roman" w:hint="eastAsia"/>
+                <w:rFonts w:ascii="Times New Roman" w:eastAsia="標楷體" w:hAnsi="Times New Roman"/>
                 <w:lang w:bidi="he-IL"/>
               </w:rPr>
             </w:pPr>
@@ -1369,7 +1422,7 @@
               <w:adjustRightInd w:val="0"/>
               <w:snapToGrid w:val="0"/>
               <w:rPr>
-                <w:rFonts w:ascii="Times New Roman" w:eastAsia="標楷體" w:hAnsi="Times New Roman" w:hint="eastAsia"/>
+                <w:rFonts w:ascii="Times New Roman" w:eastAsia="標楷體" w:hAnsi="Times New Roman"/>
                 <w:lang w:bidi="he-IL"/>
               </w:rPr>
             </w:pPr>
@@ -1403,7 +1456,7 @@
               <w:adjustRightInd w:val="0"/>
               <w:snapToGrid w:val="0"/>
               <w:rPr>
-                <w:rFonts w:ascii="Times New Roman" w:eastAsia="標楷體" w:hAnsi="Times New Roman" w:hint="eastAsia"/>
+                <w:rFonts w:ascii="Times New Roman" w:eastAsia="標楷體" w:hAnsi="Times New Roman"/>
                 <w:lang w:bidi="he-IL"/>
               </w:rPr>
             </w:pPr>
@@ -1435,7 +1488,7 @@
               <w:adjustRightInd w:val="0"/>
               <w:snapToGrid w:val="0"/>
               <w:rPr>
-                <w:rFonts w:ascii="Times New Roman" w:eastAsia="標楷體" w:hAnsi="Times New Roman" w:hint="eastAsia"/>
+                <w:rFonts w:ascii="Times New Roman" w:eastAsia="標楷體" w:hAnsi="Times New Roman"/>
                 <w:lang w:bidi="he-IL"/>
               </w:rPr>
             </w:pPr>
@@ -1467,7 +1520,7 @@
               <w:adjustRightInd w:val="0"/>
               <w:snapToGrid w:val="0"/>
               <w:rPr>
-                <w:rFonts w:ascii="Times New Roman" w:eastAsia="標楷體" w:hAnsi="Times New Roman" w:hint="eastAsia"/>
+                <w:rFonts w:ascii="Times New Roman" w:eastAsia="標楷體" w:hAnsi="Times New Roman"/>
                 <w:lang w:bidi="he-IL"/>
               </w:rPr>
             </w:pPr>
@@ -1492,7 +1545,7 @@
               <w:adjustRightInd w:val="0"/>
               <w:snapToGrid w:val="0"/>
               <w:rPr>
-                <w:rFonts w:ascii="Times New Roman" w:eastAsia="標楷體" w:hAnsi="Times New Roman" w:hint="eastAsia"/>
+                <w:rFonts w:ascii="Times New Roman" w:eastAsia="標楷體" w:hAnsi="Times New Roman"/>
                 <w:lang w:bidi="he-IL"/>
               </w:rPr>
             </w:pPr>
@@ -1524,7 +1577,7 @@
               <w:adjustRightInd w:val="0"/>
               <w:snapToGrid w:val="0"/>
               <w:rPr>
-                <w:rFonts w:ascii="Times New Roman" w:eastAsia="標楷體" w:hAnsi="Times New Roman" w:hint="eastAsia"/>
+                <w:rFonts w:ascii="Times New Roman" w:eastAsia="標楷體" w:hAnsi="Times New Roman"/>
                 <w:lang w:bidi="he-IL"/>
               </w:rPr>
             </w:pPr>
@@ -1556,7 +1609,7 @@
               <w:adjustRightInd w:val="0"/>
               <w:snapToGrid w:val="0"/>
               <w:rPr>
-                <w:rFonts w:ascii="Times New Roman" w:eastAsia="標楷體" w:hAnsi="Times New Roman" w:hint="eastAsia"/>
+                <w:rFonts w:ascii="Times New Roman" w:eastAsia="標楷體" w:hAnsi="Times New Roman"/>
                 <w:lang w:bidi="he-IL"/>
               </w:rPr>
             </w:pPr>
@@ -1588,7 +1641,7 @@
               <w:adjustRightInd w:val="0"/>
               <w:snapToGrid w:val="0"/>
               <w:rPr>
-                <w:rFonts w:ascii="Times New Roman" w:eastAsia="標楷體" w:hAnsi="Times New Roman" w:hint="eastAsia"/>
+                <w:rFonts w:ascii="Times New Roman" w:eastAsia="標楷體" w:hAnsi="Times New Roman"/>
                 <w:lang w:bidi="he-IL"/>
               </w:rPr>
             </w:pPr>
@@ -1622,7 +1675,7 @@
               <w:adjustRightInd w:val="0"/>
               <w:snapToGrid w:val="0"/>
               <w:rPr>
-                <w:rFonts w:ascii="Times New Roman" w:eastAsia="標楷體" w:hAnsi="Times New Roman" w:hint="eastAsia"/>
+                <w:rFonts w:ascii="Times New Roman" w:eastAsia="標楷體" w:hAnsi="Times New Roman"/>
                 <w:lang w:bidi="he-IL"/>
               </w:rPr>
             </w:pPr>
@@ -1654,7 +1707,7 @@
               <w:adjustRightInd w:val="0"/>
               <w:snapToGrid w:val="0"/>
               <w:rPr>
-                <w:rFonts w:ascii="Times New Roman" w:eastAsia="標楷體" w:hAnsi="Times New Roman" w:hint="eastAsia"/>
+                <w:rFonts w:ascii="Times New Roman" w:eastAsia="標楷體" w:hAnsi="Times New Roman"/>
                 <w:lang w:bidi="he-IL"/>
               </w:rPr>
             </w:pPr>
@@ -1686,7 +1739,7 @@
               <w:adjustRightInd w:val="0"/>
               <w:snapToGrid w:val="0"/>
               <w:rPr>
-                <w:rFonts w:ascii="Times New Roman" w:eastAsia="標楷體" w:hAnsi="Times New Roman" w:hint="eastAsia"/>
+                <w:rFonts w:ascii="Times New Roman" w:eastAsia="標楷體" w:hAnsi="Times New Roman"/>
                 <w:lang w:bidi="he-IL"/>
               </w:rPr>
             </w:pPr>
@@ -1718,7 +1771,7 @@
               <w:adjustRightInd w:val="0"/>
               <w:snapToGrid w:val="0"/>
               <w:rPr>
-                <w:rFonts w:ascii="Times New Roman" w:eastAsia="標楷體" w:hAnsi="Times New Roman" w:hint="eastAsia"/>
+                <w:rFonts w:ascii="Times New Roman" w:eastAsia="標楷體" w:hAnsi="Times New Roman"/>
                 <w:lang w:bidi="he-IL"/>
               </w:rPr>
             </w:pPr>
@@ -1750,7 +1803,7 @@
               <w:adjustRightInd w:val="0"/>
               <w:snapToGrid w:val="0"/>
               <w:rPr>
-                <w:rFonts w:ascii="Times New Roman" w:eastAsia="標楷體" w:hAnsi="Times New Roman" w:hint="eastAsia"/>
+                <w:rFonts w:ascii="Times New Roman" w:eastAsia="標楷體" w:hAnsi="Times New Roman"/>
                 <w:lang w:bidi="he-IL"/>
               </w:rPr>
             </w:pPr>
@@ -1782,7 +1835,7 @@
               <w:adjustRightInd w:val="0"/>
               <w:snapToGrid w:val="0"/>
               <w:rPr>
-                <w:rFonts w:ascii="Times New Roman" w:eastAsia="標楷體" w:hAnsi="Times New Roman" w:hint="eastAsia"/>
+                <w:rFonts w:ascii="Times New Roman" w:eastAsia="標楷體" w:hAnsi="Times New Roman"/>
                 <w:lang w:bidi="he-IL"/>
               </w:rPr>
             </w:pPr>
@@ -1814,7 +1867,7 @@
               <w:adjustRightInd w:val="0"/>
               <w:snapToGrid w:val="0"/>
               <w:rPr>
-                <w:rFonts w:ascii="Times New Roman" w:eastAsia="標楷體" w:hAnsi="Times New Roman" w:hint="eastAsia"/>
+                <w:rFonts w:ascii="Times New Roman" w:eastAsia="標楷體" w:hAnsi="Times New Roman"/>
                 <w:lang w:bidi="he-IL"/>
               </w:rPr>
             </w:pPr>
@@ -1848,7 +1901,7 @@
               <w:adjustRightInd w:val="0"/>
               <w:snapToGrid w:val="0"/>
               <w:rPr>
-                <w:rFonts w:ascii="Times New Roman" w:eastAsia="標楷體" w:hAnsi="Times New Roman" w:hint="eastAsia"/>
+                <w:rFonts w:ascii="Times New Roman" w:eastAsia="標楷體" w:hAnsi="Times New Roman"/>
                 <w:lang w:bidi="he-IL"/>
               </w:rPr>
             </w:pPr>
@@ -1880,7 +1933,7 @@
               <w:adjustRightInd w:val="0"/>
               <w:snapToGrid w:val="0"/>
               <w:rPr>
-                <w:rFonts w:ascii="Times New Roman" w:eastAsia="標楷體" w:hAnsi="Times New Roman" w:hint="eastAsia"/>
+                <w:rFonts w:ascii="Times New Roman" w:eastAsia="標楷體" w:hAnsi="Times New Roman"/>
                 <w:lang w:bidi="he-IL"/>
               </w:rPr>
             </w:pPr>
@@ -1912,7 +1965,7 @@
               <w:adjustRightInd w:val="0"/>
               <w:snapToGrid w:val="0"/>
               <w:rPr>
-                <w:rFonts w:ascii="Times New Roman" w:eastAsia="標楷體" w:hAnsi="Times New Roman" w:hint="eastAsia"/>
+                <w:rFonts w:ascii="Times New Roman" w:eastAsia="標楷體" w:hAnsi="Times New Roman"/>
                 <w:lang w:bidi="he-IL"/>
               </w:rPr>
             </w:pPr>
@@ -1944,7 +1997,7 @@
               <w:adjustRightInd w:val="0"/>
               <w:snapToGrid w:val="0"/>
               <w:rPr>
-                <w:rFonts w:ascii="Times New Roman" w:eastAsia="標楷體" w:hAnsi="Times New Roman" w:hint="eastAsia"/>
+                <w:rFonts w:ascii="Times New Roman" w:eastAsia="標楷體" w:hAnsi="Times New Roman"/>
                 <w:lang w:bidi="he-IL"/>
               </w:rPr>
             </w:pPr>
@@ -1976,7 +2029,7 @@
               <w:adjustRightInd w:val="0"/>
               <w:snapToGrid w:val="0"/>
               <w:rPr>
-                <w:rFonts w:ascii="Times New Roman" w:eastAsia="標楷體" w:hAnsi="Times New Roman" w:hint="eastAsia"/>
+                <w:rFonts w:ascii="Times New Roman" w:eastAsia="標楷體" w:hAnsi="Times New Roman"/>
                 <w:lang w:bidi="he-IL"/>
               </w:rPr>
             </w:pPr>
@@ -2008,7 +2061,7 @@
               <w:adjustRightInd w:val="0"/>
               <w:snapToGrid w:val="0"/>
               <w:rPr>
-                <w:rFonts w:ascii="Times New Roman" w:eastAsia="標楷體" w:hAnsi="Times New Roman" w:hint="eastAsia"/>
+                <w:rFonts w:ascii="Times New Roman" w:eastAsia="標楷體" w:hAnsi="Times New Roman"/>
                 <w:lang w:bidi="he-IL"/>
               </w:rPr>
             </w:pPr>
@@ -2040,7 +2093,7 @@
               <w:adjustRightInd w:val="0"/>
               <w:snapToGrid w:val="0"/>
               <w:rPr>
-                <w:rFonts w:ascii="Times New Roman" w:eastAsia="標楷體" w:hAnsi="Times New Roman" w:hint="eastAsia"/>
+                <w:rFonts w:ascii="Times New Roman" w:eastAsia="標楷體" w:hAnsi="Times New Roman"/>
                 <w:lang w:bidi="he-IL"/>
               </w:rPr>
             </w:pPr>
@@ -2093,7 +2146,21 @@
           <w:rFonts w:ascii="Times New Roman" w:eastAsia="標楷體" w:hAnsi="Times New Roman"/>
           <w:lang w:bidi="he-IL"/>
         </w:rPr>
-        <w:t>我的</w:t>
+        <w:t>我</w:t>
+      </w:r>
+      <w:r>
+        <w:rPr>
+          <w:rFonts w:ascii="Times New Roman" w:eastAsia="標楷體" w:hAnsi="Times New Roman" w:hint="eastAsia"/>
+          <w:lang w:bidi="he-IL"/>
+        </w:rPr>
+        <w:t>們</w:t>
+      </w:r>
+      <w:r>
+        <w:rPr>
+          <w:rFonts w:ascii="Times New Roman" w:eastAsia="標楷體" w:hAnsi="Times New Roman"/>
+          <w:lang w:bidi="he-IL"/>
+        </w:rPr>
+        <w:t>的</w:t>
       </w:r>
       <w:proofErr w:type="spellStart"/>
       <w:r>
@@ -2164,6 +2231,7 @@
           <w:rFonts w:ascii="Times New Roman" w:eastAsia="標楷體" w:hAnsi="Times New Roman" w:hint="eastAsia"/>
           <w:lang w:bidi="he-IL"/>
         </w:rPr>
+        <w:lastRenderedPageBreak/>
         <w:t>ALU_</w:t>
       </w:r>
       <w:r>
@@ -2456,7 +2524,7 @@
         <w:snapToGrid w:val="0"/>
         <w:ind w:left="1046"/>
         <w:rPr>
-          <w:rFonts w:ascii="Times New Roman" w:eastAsia="標楷體" w:hAnsi="Times New Roman" w:hint="eastAsia"/>
+          <w:rFonts w:ascii="Times New Roman" w:eastAsia="標楷體" w:hAnsi="Times New Roman"/>
           <w:lang w:bidi="he-IL"/>
         </w:rPr>
       </w:pPr>
@@ -2501,7 +2569,7 @@
               <w:adjustRightInd w:val="0"/>
               <w:snapToGrid w:val="0"/>
               <w:rPr>
-                <w:rFonts w:ascii="Times New Roman" w:eastAsia="標楷體" w:hAnsi="Times New Roman" w:hint="eastAsia"/>
+                <w:rFonts w:ascii="Times New Roman" w:eastAsia="標楷體" w:hAnsi="Times New Roman"/>
                 <w:lang w:bidi="he-IL"/>
               </w:rPr>
             </w:pPr>
@@ -2560,7 +2628,7 @@
               <w:adjustRightInd w:val="0"/>
               <w:snapToGrid w:val="0"/>
               <w:rPr>
-                <w:rFonts w:ascii="Times New Roman" w:eastAsia="標楷體" w:hAnsi="Times New Roman" w:hint="eastAsia"/>
+                <w:rFonts w:ascii="Times New Roman" w:eastAsia="標楷體" w:hAnsi="Times New Roman"/>
                 <w:lang w:bidi="he-IL"/>
               </w:rPr>
             </w:pPr>
@@ -2585,7 +2653,7 @@
               <w:adjustRightInd w:val="0"/>
               <w:snapToGrid w:val="0"/>
               <w:rPr>
-                <w:rFonts w:ascii="Times New Roman" w:eastAsia="標楷體" w:hAnsi="Times New Roman" w:hint="eastAsia"/>
+                <w:rFonts w:ascii="Times New Roman" w:eastAsia="標楷體" w:hAnsi="Times New Roman"/>
                 <w:lang w:bidi="he-IL"/>
               </w:rPr>
             </w:pPr>
@@ -2615,7 +2683,7 @@
               <w:adjustRightInd w:val="0"/>
               <w:snapToGrid w:val="0"/>
               <w:rPr>
-                <w:rFonts w:ascii="Times New Roman" w:eastAsia="標楷體" w:hAnsi="Times New Roman" w:hint="eastAsia"/>
+                <w:rFonts w:ascii="Times New Roman" w:eastAsia="標楷體" w:hAnsi="Times New Roman"/>
                 <w:lang w:bidi="he-IL"/>
               </w:rPr>
             </w:pPr>
@@ -2655,7 +2723,7 @@
               <w:adjustRightInd w:val="0"/>
               <w:snapToGrid w:val="0"/>
               <w:rPr>
-                <w:rFonts w:ascii="Times New Roman" w:eastAsia="標楷體" w:hAnsi="Times New Roman" w:hint="eastAsia"/>
+                <w:rFonts w:ascii="Times New Roman" w:eastAsia="標楷體" w:hAnsi="Times New Roman"/>
                 <w:lang w:bidi="he-IL"/>
               </w:rPr>
             </w:pPr>
@@ -2681,7 +2749,7 @@
               <w:adjustRightInd w:val="0"/>
               <w:snapToGrid w:val="0"/>
               <w:rPr>
-                <w:rFonts w:ascii="Times New Roman" w:eastAsia="標楷體" w:hAnsi="Times New Roman" w:hint="eastAsia"/>
+                <w:rFonts w:ascii="Times New Roman" w:eastAsia="標楷體" w:hAnsi="Times New Roman"/>
                 <w:lang w:bidi="he-IL"/>
               </w:rPr>
             </w:pPr>
@@ -2714,7 +2782,7 @@
               <w:adjustRightInd w:val="0"/>
               <w:snapToGrid w:val="0"/>
               <w:rPr>
-                <w:rFonts w:ascii="Times New Roman" w:eastAsia="標楷體" w:hAnsi="Times New Roman" w:hint="eastAsia"/>
+                <w:rFonts w:ascii="Times New Roman" w:eastAsia="標楷體" w:hAnsi="Times New Roman"/>
                 <w:lang w:bidi="he-IL"/>
               </w:rPr>
             </w:pPr>
@@ -2756,7 +2824,7 @@
               <w:adjustRightInd w:val="0"/>
               <w:snapToGrid w:val="0"/>
               <w:rPr>
-                <w:rFonts w:ascii="Times New Roman" w:eastAsia="標楷體" w:hAnsi="Times New Roman" w:hint="eastAsia"/>
+                <w:rFonts w:ascii="Times New Roman" w:eastAsia="標楷體" w:hAnsi="Times New Roman"/>
                 <w:lang w:bidi="he-IL"/>
               </w:rPr>
             </w:pPr>
@@ -2789,7 +2857,7 @@
               <w:adjustRightInd w:val="0"/>
               <w:snapToGrid w:val="0"/>
               <w:rPr>
-                <w:rFonts w:ascii="Times New Roman" w:eastAsia="標楷體" w:hAnsi="Times New Roman" w:hint="eastAsia"/>
+                <w:rFonts w:ascii="Times New Roman" w:eastAsia="標楷體" w:hAnsi="Times New Roman"/>
                 <w:lang w:bidi="he-IL"/>
               </w:rPr>
             </w:pPr>
@@ -2815,7 +2883,7 @@
               <w:adjustRightInd w:val="0"/>
               <w:snapToGrid w:val="0"/>
               <w:rPr>
-                <w:rFonts w:ascii="Times New Roman" w:eastAsia="標楷體" w:hAnsi="Times New Roman" w:hint="eastAsia"/>
+                <w:rFonts w:ascii="Times New Roman" w:eastAsia="標楷體" w:hAnsi="Times New Roman"/>
                 <w:lang w:bidi="he-IL"/>
               </w:rPr>
             </w:pPr>
@@ -2848,7 +2916,7 @@
               <w:adjustRightInd w:val="0"/>
               <w:snapToGrid w:val="0"/>
               <w:rPr>
-                <w:rFonts w:ascii="Times New Roman" w:eastAsia="標楷體" w:hAnsi="Times New Roman" w:hint="eastAsia"/>
+                <w:rFonts w:ascii="Times New Roman" w:eastAsia="標楷體" w:hAnsi="Times New Roman"/>
                 <w:lang w:bidi="he-IL"/>
               </w:rPr>
             </w:pPr>
@@ -2882,7 +2950,7 @@
               <w:adjustRightInd w:val="0"/>
               <w:snapToGrid w:val="0"/>
               <w:rPr>
-                <w:rFonts w:ascii="Times New Roman" w:eastAsia="標楷體" w:hAnsi="Times New Roman" w:hint="eastAsia"/>
+                <w:rFonts w:ascii="Times New Roman" w:eastAsia="標楷體" w:hAnsi="Times New Roman"/>
                 <w:lang w:bidi="he-IL"/>
               </w:rPr>
             </w:pPr>
@@ -2914,7 +2982,7 @@
               <w:adjustRightInd w:val="0"/>
               <w:snapToGrid w:val="0"/>
               <w:rPr>
-                <w:rFonts w:ascii="Times New Roman" w:eastAsia="標楷體" w:hAnsi="Times New Roman" w:hint="eastAsia"/>
+                <w:rFonts w:ascii="Times New Roman" w:eastAsia="標楷體" w:hAnsi="Times New Roman"/>
                 <w:lang w:bidi="he-IL"/>
               </w:rPr>
             </w:pPr>
@@ -2941,7 +3009,7 @@
               <w:adjustRightInd w:val="0"/>
               <w:snapToGrid w:val="0"/>
               <w:rPr>
-                <w:rFonts w:ascii="Times New Roman" w:eastAsia="標楷體" w:hAnsi="Times New Roman" w:hint="eastAsia"/>
+                <w:rFonts w:ascii="Times New Roman" w:eastAsia="標楷體" w:hAnsi="Times New Roman"/>
                 <w:lang w:bidi="he-IL"/>
               </w:rPr>
             </w:pPr>
@@ -2973,7 +3041,7 @@
               <w:adjustRightInd w:val="0"/>
               <w:snapToGrid w:val="0"/>
               <w:rPr>
-                <w:rFonts w:ascii="Times New Roman" w:eastAsia="標楷體" w:hAnsi="Times New Roman" w:hint="eastAsia"/>
+                <w:rFonts w:ascii="Times New Roman" w:eastAsia="標楷體" w:hAnsi="Times New Roman"/>
                 <w:lang w:bidi="he-IL"/>
               </w:rPr>
             </w:pPr>
@@ -3007,7 +3075,7 @@
               <w:adjustRightInd w:val="0"/>
               <w:snapToGrid w:val="0"/>
               <w:rPr>
-                <w:rFonts w:ascii="Times New Roman" w:eastAsia="標楷體" w:hAnsi="Times New Roman" w:hint="eastAsia"/>
+                <w:rFonts w:ascii="Times New Roman" w:eastAsia="標楷體" w:hAnsi="Times New Roman"/>
                 <w:lang w:bidi="he-IL"/>
               </w:rPr>
             </w:pPr>
@@ -3039,7 +3107,7 @@
               <w:adjustRightInd w:val="0"/>
               <w:snapToGrid w:val="0"/>
               <w:rPr>
-                <w:rFonts w:ascii="Times New Roman" w:eastAsia="標楷體" w:hAnsi="Times New Roman" w:hint="eastAsia"/>
+                <w:rFonts w:ascii="Times New Roman" w:eastAsia="標楷體" w:hAnsi="Times New Roman"/>
                 <w:lang w:bidi="he-IL"/>
               </w:rPr>
             </w:pPr>
@@ -3064,7 +3132,7 @@
               <w:adjustRightInd w:val="0"/>
               <w:snapToGrid w:val="0"/>
               <w:rPr>
-                <w:rFonts w:ascii="Times New Roman" w:eastAsia="標楷體" w:hAnsi="Times New Roman" w:hint="eastAsia"/>
+                <w:rFonts w:ascii="Times New Roman" w:eastAsia="標楷體" w:hAnsi="Times New Roman"/>
                 <w:lang w:bidi="he-IL"/>
               </w:rPr>
             </w:pPr>
@@ -3096,7 +3164,7 @@
               <w:adjustRightInd w:val="0"/>
               <w:snapToGrid w:val="0"/>
               <w:rPr>
-                <w:rFonts w:ascii="Times New Roman" w:eastAsia="標楷體" w:hAnsi="Times New Roman" w:hint="eastAsia"/>
+                <w:rFonts w:ascii="Times New Roman" w:eastAsia="標楷體" w:hAnsi="Times New Roman"/>
                 <w:lang w:bidi="he-IL"/>
               </w:rPr>
             </w:pPr>
@@ -3130,7 +3198,7 @@
               <w:adjustRightInd w:val="0"/>
               <w:snapToGrid w:val="0"/>
               <w:rPr>
-                <w:rFonts w:ascii="Times New Roman" w:eastAsia="標楷體" w:hAnsi="Times New Roman" w:hint="eastAsia"/>
+                <w:rFonts w:ascii="Times New Roman" w:eastAsia="標楷體" w:hAnsi="Times New Roman"/>
                 <w:lang w:bidi="he-IL"/>
               </w:rPr>
             </w:pPr>
@@ -3162,7 +3230,7 @@
               <w:adjustRightInd w:val="0"/>
               <w:snapToGrid w:val="0"/>
               <w:rPr>
-                <w:rFonts w:ascii="Times New Roman" w:eastAsia="標楷體" w:hAnsi="Times New Roman" w:hint="eastAsia"/>
+                <w:rFonts w:ascii="Times New Roman" w:eastAsia="標楷體" w:hAnsi="Times New Roman"/>
                 <w:lang w:bidi="he-IL"/>
               </w:rPr>
             </w:pPr>
@@ -3187,7 +3255,7 @@
               <w:adjustRightInd w:val="0"/>
               <w:snapToGrid w:val="0"/>
               <w:rPr>
-                <w:rFonts w:ascii="Times New Roman" w:eastAsia="標楷體" w:hAnsi="Times New Roman" w:hint="eastAsia"/>
+                <w:rFonts w:ascii="Times New Roman" w:eastAsia="標楷體" w:hAnsi="Times New Roman"/>
                 <w:lang w:bidi="he-IL"/>
               </w:rPr>
             </w:pPr>
@@ -3219,7 +3287,7 @@
               <w:adjustRightInd w:val="0"/>
               <w:snapToGrid w:val="0"/>
               <w:rPr>
-                <w:rFonts w:ascii="Times New Roman" w:eastAsia="標楷體" w:hAnsi="Times New Roman" w:hint="eastAsia"/>
+                <w:rFonts w:ascii="Times New Roman" w:eastAsia="標楷體" w:hAnsi="Times New Roman"/>
                 <w:lang w:bidi="he-IL"/>
               </w:rPr>
             </w:pPr>
@@ -3250,7 +3318,7 @@
         <w:snapToGrid w:val="0"/>
         <w:ind w:left="1046"/>
         <w:rPr>
-          <w:rFonts w:ascii="Times New Roman" w:eastAsia="標楷體" w:hAnsi="Times New Roman" w:hint="eastAsia"/>
+          <w:rFonts w:ascii="Times New Roman" w:eastAsia="標楷體" w:hAnsi="Times New Roman"/>
           <w:lang w:bidi="he-IL"/>
         </w:rPr>
       </w:pPr>
@@ -3411,7 +3479,7 @@
               <w:adjustRightInd w:val="0"/>
               <w:snapToGrid w:val="0"/>
               <w:rPr>
-                <w:rFonts w:ascii="Times New Roman" w:eastAsia="標楷體" w:hAnsi="Times New Roman" w:hint="eastAsia"/>
+                <w:rFonts w:ascii="Times New Roman" w:eastAsia="標楷體" w:hAnsi="Times New Roman"/>
                 <w:lang w:bidi="he-IL"/>
               </w:rPr>
             </w:pPr>
@@ -3470,10 +3538,11 @@
               <w:adjustRightInd w:val="0"/>
               <w:snapToGrid w:val="0"/>
               <w:rPr>
-                <w:rFonts w:ascii="Times New Roman" w:eastAsia="標楷體" w:hAnsi="Times New Roman" w:hint="eastAsia"/>
-                <w:lang w:bidi="he-IL"/>
-              </w:rPr>
-            </w:pPr>
+                <w:rFonts w:ascii="Times New Roman" w:eastAsia="標楷體" w:hAnsi="Times New Roman"/>
+                <w:lang w:bidi="he-IL"/>
+              </w:rPr>
+            </w:pPr>
+            <w:bookmarkStart w:id="0" w:name="_Hlk480966687"/>
             <w:r>
               <w:rPr>
                 <w:rFonts w:ascii="Times New Roman" w:eastAsia="標楷體" w:hAnsi="Times New Roman"/>
@@ -3481,6 +3550,7 @@
               </w:rPr>
               <w:t>ALUSrc_1_o</w:t>
             </w:r>
+            <w:bookmarkEnd w:id="0"/>
           </w:p>
         </w:tc>
         <w:tc>
@@ -3495,7 +3565,7 @@
               <w:adjustRightInd w:val="0"/>
               <w:snapToGrid w:val="0"/>
               <w:rPr>
-                <w:rFonts w:ascii="Times New Roman" w:eastAsia="標楷體" w:hAnsi="Times New Roman" w:hint="eastAsia"/>
+                <w:rFonts w:ascii="Times New Roman" w:eastAsia="標楷體" w:hAnsi="Times New Roman"/>
                 <w:lang w:bidi="he-IL"/>
               </w:rPr>
             </w:pPr>
@@ -3527,7 +3597,7 @@
               <w:snapToGrid w:val="0"/>
               <w:jc w:val="center"/>
               <w:rPr>
-                <w:rFonts w:ascii="Times New Roman" w:eastAsia="標楷體" w:hAnsi="Times New Roman" w:hint="eastAsia"/>
+                <w:rFonts w:ascii="Times New Roman" w:eastAsia="標楷體" w:hAnsi="Times New Roman"/>
                 <w:lang w:bidi="he-IL"/>
               </w:rPr>
             </w:pPr>
@@ -3567,7 +3637,7 @@
               <w:adjustRightInd w:val="0"/>
               <w:snapToGrid w:val="0"/>
               <w:rPr>
-                <w:rFonts w:ascii="Times New Roman" w:eastAsia="標楷體" w:hAnsi="Times New Roman" w:hint="eastAsia"/>
+                <w:rFonts w:ascii="Times New Roman" w:eastAsia="標楷體" w:hAnsi="Times New Roman"/>
                 <w:lang w:bidi="he-IL"/>
               </w:rPr>
             </w:pPr>
@@ -3593,7 +3663,7 @@
               <w:adjustRightInd w:val="0"/>
               <w:snapToGrid w:val="0"/>
               <w:rPr>
-                <w:rFonts w:ascii="Times New Roman" w:eastAsia="標楷體" w:hAnsi="Times New Roman" w:hint="eastAsia"/>
+                <w:rFonts w:ascii="Times New Roman" w:eastAsia="標楷體" w:hAnsi="Times New Roman"/>
                 <w:lang w:bidi="he-IL"/>
               </w:rPr>
             </w:pPr>
@@ -3626,7 +3696,7 @@
               <w:adjustRightInd w:val="0"/>
               <w:snapToGrid w:val="0"/>
               <w:rPr>
-                <w:rFonts w:ascii="Times New Roman" w:eastAsia="標楷體" w:hAnsi="Times New Roman" w:hint="eastAsia"/>
+                <w:rFonts w:ascii="Times New Roman" w:eastAsia="標楷體" w:hAnsi="Times New Roman"/>
                 <w:lang w:bidi="he-IL"/>
               </w:rPr>
             </w:pPr>
@@ -3654,7 +3724,7 @@
               <w:adjustRightInd w:val="0"/>
               <w:snapToGrid w:val="0"/>
               <w:rPr>
-                <w:rFonts w:ascii="Times New Roman" w:eastAsia="標楷體" w:hAnsi="Times New Roman" w:hint="eastAsia"/>
+                <w:rFonts w:ascii="Times New Roman" w:eastAsia="標楷體" w:hAnsi="Times New Roman"/>
                 <w:lang w:bidi="he-IL"/>
               </w:rPr>
             </w:pPr>
@@ -3673,7 +3743,7 @@
               <w:adjustRightInd w:val="0"/>
               <w:snapToGrid w:val="0"/>
               <w:rPr>
-                <w:rFonts w:ascii="Times New Roman" w:eastAsia="標楷體" w:hAnsi="Times New Roman" w:hint="eastAsia"/>
+                <w:rFonts w:ascii="Times New Roman" w:eastAsia="標楷體" w:hAnsi="Times New Roman"/>
                 <w:lang w:bidi="he-IL"/>
               </w:rPr>
             </w:pPr>
@@ -3699,7 +3769,7 @@
               <w:adjustRightInd w:val="0"/>
               <w:snapToGrid w:val="0"/>
               <w:rPr>
-                <w:rFonts w:ascii="Times New Roman" w:eastAsia="標楷體" w:hAnsi="Times New Roman" w:hint="eastAsia"/>
+                <w:rFonts w:ascii="Times New Roman" w:eastAsia="標楷體" w:hAnsi="Times New Roman"/>
                 <w:lang w:bidi="he-IL"/>
               </w:rPr>
             </w:pPr>
@@ -3732,7 +3802,7 @@
               <w:adjustRightInd w:val="0"/>
               <w:snapToGrid w:val="0"/>
               <w:rPr>
-                <w:rFonts w:ascii="Times New Roman" w:eastAsia="標楷體" w:hAnsi="Times New Roman" w:hint="eastAsia"/>
+                <w:rFonts w:ascii="Times New Roman" w:eastAsia="標楷體" w:hAnsi="Times New Roman"/>
                 <w:lang w:bidi="he-IL"/>
               </w:rPr>
             </w:pPr>
@@ -3774,7 +3844,7 @@
               <w:adjustRightInd w:val="0"/>
               <w:snapToGrid w:val="0"/>
               <w:rPr>
-                <w:rFonts w:ascii="Times New Roman" w:eastAsia="標楷體" w:hAnsi="Times New Roman" w:hint="eastAsia"/>
+                <w:rFonts w:ascii="Times New Roman" w:eastAsia="標楷體" w:hAnsi="Times New Roman"/>
                 <w:lang w:bidi="he-IL"/>
               </w:rPr>
             </w:pPr>
@@ -3793,7 +3863,7 @@
               <w:adjustRightInd w:val="0"/>
               <w:snapToGrid w:val="0"/>
               <w:rPr>
-                <w:rFonts w:ascii="Times New Roman" w:eastAsia="標楷體" w:hAnsi="Times New Roman" w:hint="eastAsia"/>
+                <w:rFonts w:ascii="Times New Roman" w:eastAsia="標楷體" w:hAnsi="Times New Roman"/>
                 <w:lang w:bidi="he-IL"/>
               </w:rPr>
             </w:pPr>
@@ -3819,7 +3889,7 @@
               <w:adjustRightInd w:val="0"/>
               <w:snapToGrid w:val="0"/>
               <w:rPr>
-                <w:rFonts w:ascii="Times New Roman" w:eastAsia="標楷體" w:hAnsi="Times New Roman" w:hint="eastAsia"/>
+                <w:rFonts w:ascii="Times New Roman" w:eastAsia="標楷體" w:hAnsi="Times New Roman"/>
                 <w:lang w:bidi="he-IL"/>
               </w:rPr>
             </w:pPr>
@@ -3852,7 +3922,7 @@
               <w:adjustRightInd w:val="0"/>
               <w:snapToGrid w:val="0"/>
               <w:rPr>
-                <w:rFonts w:ascii="Times New Roman" w:eastAsia="標楷體" w:hAnsi="Times New Roman" w:hint="eastAsia"/>
+                <w:rFonts w:ascii="Times New Roman" w:eastAsia="標楷體" w:hAnsi="Times New Roman"/>
                 <w:lang w:bidi="he-IL"/>
               </w:rPr>
             </w:pPr>
@@ -3887,7 +3957,7 @@
               <w:adjustRightInd w:val="0"/>
               <w:snapToGrid w:val="0"/>
               <w:rPr>
-                <w:rFonts w:ascii="Times New Roman" w:eastAsia="標楷體" w:hAnsi="Times New Roman" w:hint="eastAsia"/>
+                <w:rFonts w:ascii="Times New Roman" w:eastAsia="標楷體" w:hAnsi="Times New Roman"/>
                 <w:lang w:bidi="he-IL"/>
               </w:rPr>
             </w:pPr>
@@ -3906,7 +3976,7 @@
               <w:adjustRightInd w:val="0"/>
               <w:snapToGrid w:val="0"/>
               <w:rPr>
-                <w:rFonts w:ascii="Times New Roman" w:eastAsia="標楷體" w:hAnsi="Times New Roman" w:hint="eastAsia"/>
+                <w:rFonts w:ascii="Times New Roman" w:eastAsia="標楷體" w:hAnsi="Times New Roman"/>
                 <w:lang w:bidi="he-IL"/>
               </w:rPr>
             </w:pPr>
@@ -3932,7 +4002,7 @@
               <w:adjustRightInd w:val="0"/>
               <w:snapToGrid w:val="0"/>
               <w:rPr>
-                <w:rFonts w:ascii="Times New Roman" w:eastAsia="標楷體" w:hAnsi="Times New Roman" w:hint="eastAsia"/>
+                <w:rFonts w:ascii="Times New Roman" w:eastAsia="標楷體" w:hAnsi="Times New Roman"/>
                 <w:lang w:bidi="he-IL"/>
               </w:rPr>
             </w:pPr>
@@ -3965,7 +4035,7 @@
               <w:adjustRightInd w:val="0"/>
               <w:snapToGrid w:val="0"/>
               <w:rPr>
-                <w:rFonts w:ascii="Times New Roman" w:eastAsia="標楷體" w:hAnsi="Times New Roman" w:hint="eastAsia"/>
+                <w:rFonts w:ascii="Times New Roman" w:eastAsia="標楷體" w:hAnsi="Times New Roman"/>
                 <w:lang w:bidi="he-IL"/>
               </w:rPr>
             </w:pPr>
@@ -4014,7 +4084,7 @@
               <w:adjustRightInd w:val="0"/>
               <w:snapToGrid w:val="0"/>
               <w:rPr>
-                <w:rFonts w:ascii="Times New Roman" w:eastAsia="標楷體" w:hAnsi="Times New Roman" w:hint="eastAsia"/>
+                <w:rFonts w:ascii="Times New Roman" w:eastAsia="標楷體" w:hAnsi="Times New Roman"/>
                 <w:lang w:bidi="he-IL"/>
               </w:rPr>
             </w:pPr>
@@ -4033,7 +4103,7 @@
               <w:adjustRightInd w:val="0"/>
               <w:snapToGrid w:val="0"/>
               <w:rPr>
-                <w:rFonts w:ascii="Times New Roman" w:eastAsia="標楷體" w:hAnsi="Times New Roman" w:hint="eastAsia"/>
+                <w:rFonts w:ascii="Times New Roman" w:eastAsia="標楷體" w:hAnsi="Times New Roman"/>
                 <w:lang w:bidi="he-IL"/>
               </w:rPr>
             </w:pPr>
@@ -4059,7 +4129,7 @@
               <w:adjustRightInd w:val="0"/>
               <w:snapToGrid w:val="0"/>
               <w:rPr>
-                <w:rFonts w:ascii="Times New Roman" w:eastAsia="標楷體" w:hAnsi="Times New Roman" w:hint="eastAsia"/>
+                <w:rFonts w:ascii="Times New Roman" w:eastAsia="標楷體" w:hAnsi="Times New Roman"/>
                 <w:lang w:bidi="he-IL"/>
               </w:rPr>
             </w:pPr>
@@ -4092,7 +4162,7 @@
               <w:adjustRightInd w:val="0"/>
               <w:snapToGrid w:val="0"/>
               <w:rPr>
-                <w:rFonts w:ascii="Times New Roman" w:eastAsia="標楷體" w:hAnsi="Times New Roman" w:hint="eastAsia"/>
+                <w:rFonts w:ascii="Times New Roman" w:eastAsia="標楷體" w:hAnsi="Times New Roman"/>
                 <w:lang w:bidi="he-IL"/>
               </w:rPr>
             </w:pPr>
@@ -4127,7 +4197,7 @@
               <w:adjustRightInd w:val="0"/>
               <w:snapToGrid w:val="0"/>
               <w:rPr>
-                <w:rFonts w:ascii="Times New Roman" w:eastAsia="標楷體" w:hAnsi="Times New Roman" w:hint="eastAsia"/>
+                <w:rFonts w:ascii="Times New Roman" w:eastAsia="標楷體" w:hAnsi="Times New Roman"/>
                 <w:lang w:bidi="he-IL"/>
               </w:rPr>
             </w:pPr>
@@ -4146,7 +4216,7 @@
               <w:adjustRightInd w:val="0"/>
               <w:snapToGrid w:val="0"/>
               <w:rPr>
-                <w:rFonts w:ascii="Times New Roman" w:eastAsia="標楷體" w:hAnsi="Times New Roman" w:hint="eastAsia"/>
+                <w:rFonts w:ascii="Times New Roman" w:eastAsia="標楷體" w:hAnsi="Times New Roman"/>
                 <w:lang w:bidi="he-IL"/>
               </w:rPr>
             </w:pPr>
@@ -4172,7 +4242,7 @@
               <w:adjustRightInd w:val="0"/>
               <w:snapToGrid w:val="0"/>
               <w:rPr>
-                <w:rFonts w:ascii="Times New Roman" w:eastAsia="標楷體" w:hAnsi="Times New Roman" w:hint="eastAsia"/>
+                <w:rFonts w:ascii="Times New Roman" w:eastAsia="標楷體" w:hAnsi="Times New Roman"/>
                 <w:lang w:bidi="he-IL"/>
               </w:rPr>
             </w:pPr>
@@ -4240,7 +4310,7 @@
               <w:adjustRightInd w:val="0"/>
               <w:snapToGrid w:val="0"/>
               <w:rPr>
-                <w:rFonts w:ascii="Times New Roman" w:eastAsia="標楷體" w:hAnsi="Times New Roman" w:hint="eastAsia"/>
+                <w:rFonts w:ascii="Times New Roman" w:eastAsia="標楷體" w:hAnsi="Times New Roman"/>
                 <w:lang w:bidi="he-IL"/>
               </w:rPr>
             </w:pPr>
@@ -4259,7 +4329,7 @@
               <w:adjustRightInd w:val="0"/>
               <w:snapToGrid w:val="0"/>
               <w:rPr>
-                <w:rFonts w:ascii="Times New Roman" w:eastAsia="標楷體" w:hAnsi="Times New Roman" w:hint="eastAsia"/>
+                <w:rFonts w:ascii="Times New Roman" w:eastAsia="標楷體" w:hAnsi="Times New Roman"/>
                 <w:lang w:bidi="he-IL"/>
               </w:rPr>
             </w:pPr>
@@ -4285,7 +4355,7 @@
               <w:adjustRightInd w:val="0"/>
               <w:snapToGrid w:val="0"/>
               <w:rPr>
-                <w:rFonts w:ascii="Times New Roman" w:eastAsia="標楷體" w:hAnsi="Times New Roman" w:hint="eastAsia"/>
+                <w:rFonts w:ascii="Times New Roman" w:eastAsia="標楷體" w:hAnsi="Times New Roman"/>
                 <w:lang w:bidi="he-IL"/>
               </w:rPr>
             </w:pPr>
@@ -4353,7 +4423,7 @@
               <w:adjustRightInd w:val="0"/>
               <w:snapToGrid w:val="0"/>
               <w:rPr>
-                <w:rFonts w:ascii="Times New Roman" w:eastAsia="標楷體" w:hAnsi="Times New Roman" w:hint="eastAsia"/>
+                <w:rFonts w:ascii="Times New Roman" w:eastAsia="標楷體" w:hAnsi="Times New Roman"/>
                 <w:lang w:bidi="he-IL"/>
               </w:rPr>
             </w:pPr>
@@ -4372,7 +4442,7 @@
               <w:adjustRightInd w:val="0"/>
               <w:snapToGrid w:val="0"/>
               <w:rPr>
-                <w:rFonts w:ascii="Times New Roman" w:eastAsia="標楷體" w:hAnsi="Times New Roman" w:hint="eastAsia"/>
+                <w:rFonts w:ascii="Times New Roman" w:eastAsia="標楷體" w:hAnsi="Times New Roman"/>
                 <w:lang w:bidi="he-IL"/>
               </w:rPr>
             </w:pPr>
@@ -4398,7 +4468,7 @@
               <w:adjustRightInd w:val="0"/>
               <w:snapToGrid w:val="0"/>
               <w:rPr>
-                <w:rFonts w:ascii="Times New Roman" w:eastAsia="標楷體" w:hAnsi="Times New Roman" w:hint="eastAsia"/>
+                <w:rFonts w:ascii="Times New Roman" w:eastAsia="標楷體" w:hAnsi="Times New Roman"/>
                 <w:lang w:bidi="he-IL"/>
               </w:rPr>
             </w:pPr>
@@ -4638,6 +4708,432 @@
           <w:rFonts w:ascii="Times New Roman" w:eastAsia="標楷體" w:hAnsi="Times New Roman" w:hint="eastAsia"/>
           <w:lang w:bidi="he-IL"/>
         </w:rPr>
+        <w:t>MUX 3</w:t>
+      </w:r>
+      <w:r>
+        <w:rPr>
+          <w:rFonts w:ascii="Times New Roman" w:eastAsia="標楷體" w:hAnsi="Times New Roman" w:hint="eastAsia"/>
+          <w:lang w:bidi="he-IL"/>
+        </w:rPr>
+        <w:t>：</w:t>
+      </w:r>
+    </w:p>
+    <w:p>
+      <w:pPr>
+        <w:pStyle w:val="a4"/>
+        <w:ind w:leftChars="0"/>
+        <w:rPr>
+          <w:rFonts w:ascii="Times New Roman" w:eastAsia="標楷體" w:hAnsi="Times New Roman" w:hint="eastAsia"/>
+          <w:lang w:bidi="he-IL"/>
+        </w:rPr>
+      </w:pPr>
+      <w:r>
+        <w:rPr>
+          <w:rFonts w:ascii="Times New Roman" w:eastAsia="標楷體" w:hAnsi="Times New Roman" w:hint="eastAsia"/>
+          <w:lang w:bidi="he-IL"/>
+        </w:rPr>
+        <w:t>MUX 3</w:t>
+      </w:r>
+      <w:r>
+        <w:rPr>
+          <w:rFonts w:ascii="Times New Roman" w:eastAsia="標楷體" w:hAnsi="Times New Roman" w:hint="eastAsia"/>
+          <w:lang w:bidi="he-IL"/>
+        </w:rPr>
+        <w:t>的出線主要是要處理</w:t>
+      </w:r>
+      <w:r>
+        <w:rPr>
+          <w:rFonts w:ascii="Times New Roman" w:eastAsia="標楷體" w:hAnsi="Times New Roman" w:hint="eastAsia"/>
+          <w:lang w:bidi="he-IL"/>
+        </w:rPr>
+        <w:t>SLL</w:t>
+      </w:r>
+      <w:r>
+        <w:rPr>
+          <w:rFonts w:ascii="Times New Roman" w:eastAsia="標楷體" w:hAnsi="Times New Roman" w:hint="eastAsia"/>
+          <w:lang w:bidi="he-IL"/>
+        </w:rPr>
+        <w:t>及</w:t>
+      </w:r>
+      <w:r>
+        <w:rPr>
+          <w:rFonts w:ascii="Times New Roman" w:eastAsia="標楷體" w:hAnsi="Times New Roman" w:hint="eastAsia"/>
+          <w:lang w:bidi="he-IL"/>
+        </w:rPr>
+        <w:t>SLLV</w:t>
+      </w:r>
+      <w:r>
+        <w:rPr>
+          <w:rFonts w:ascii="Times New Roman" w:eastAsia="標楷體" w:hAnsi="Times New Roman" w:hint="eastAsia"/>
+          <w:lang w:bidi="he-IL"/>
+        </w:rPr>
+        <w:t>運算，</w:t>
+      </w:r>
+      <w:r>
+        <w:rPr>
+          <w:rFonts w:ascii="Times New Roman" w:eastAsia="標楷體" w:hAnsi="Times New Roman" w:hint="eastAsia"/>
+          <w:lang w:bidi="he-IL"/>
+        </w:rPr>
+        <w:t>因為在這兩個運算中，</w:t>
+      </w:r>
+      <w:r>
+        <w:rPr>
+          <w:rFonts w:ascii="Times New Roman" w:eastAsia="標楷體" w:hAnsi="Times New Roman" w:hint="eastAsia"/>
+          <w:lang w:bidi="he-IL"/>
+        </w:rPr>
+        <w:t>要被</w:t>
+      </w:r>
+      <w:r>
+        <w:rPr>
+          <w:rFonts w:ascii="Times New Roman" w:eastAsia="標楷體" w:hAnsi="Times New Roman" w:hint="eastAsia"/>
+          <w:lang w:bidi="he-IL"/>
+        </w:rPr>
+        <w:t>shift</w:t>
+      </w:r>
+      <w:r>
+        <w:rPr>
+          <w:rFonts w:ascii="Times New Roman" w:eastAsia="標楷體" w:hAnsi="Times New Roman" w:hint="eastAsia"/>
+          <w:lang w:bidi="he-IL"/>
+        </w:rPr>
+        <w:t>的運算元皆由</w:t>
+      </w:r>
+      <w:r>
+        <w:rPr>
+          <w:rFonts w:ascii="Times New Roman" w:eastAsia="標楷體" w:hAnsi="Times New Roman" w:hint="eastAsia"/>
+          <w:lang w:bidi="he-IL"/>
+        </w:rPr>
+        <w:t>R</w:t>
+      </w:r>
+      <w:r>
+        <w:rPr>
+          <w:rFonts w:ascii="Times New Roman" w:eastAsia="標楷體" w:hAnsi="Times New Roman"/>
+          <w:lang w:bidi="he-IL"/>
+        </w:rPr>
+        <w:t>ead</w:t>
+      </w:r>
+      <w:r>
+        <w:rPr>
+          <w:rFonts w:ascii="Times New Roman" w:eastAsia="標楷體" w:hAnsi="Times New Roman" w:hint="eastAsia"/>
+          <w:lang w:bidi="he-IL"/>
+        </w:rPr>
+        <w:t xml:space="preserve"> data2</w:t>
+      </w:r>
+      <w:r>
+        <w:rPr>
+          <w:rFonts w:ascii="Times New Roman" w:eastAsia="標楷體" w:hAnsi="Times New Roman" w:hint="eastAsia"/>
+          <w:lang w:bidi="he-IL"/>
+        </w:rPr>
+        <w:t>來，</w:t>
+      </w:r>
+      <w:r>
+        <w:rPr>
+          <w:rFonts w:ascii="Times New Roman" w:eastAsia="標楷體" w:hAnsi="Times New Roman" w:hint="eastAsia"/>
+          <w:lang w:bidi="he-IL"/>
+        </w:rPr>
+        <w:t>而</w:t>
+      </w:r>
+      <w:r>
+        <w:rPr>
+          <w:rFonts w:ascii="Times New Roman" w:eastAsia="標楷體" w:hAnsi="Times New Roman" w:hint="eastAsia"/>
+          <w:lang w:bidi="he-IL"/>
+        </w:rPr>
+        <w:t>shift amount</w:t>
+      </w:r>
+      <w:r>
+        <w:rPr>
+          <w:rFonts w:ascii="Times New Roman" w:eastAsia="標楷體" w:hAnsi="Times New Roman" w:hint="eastAsia"/>
+          <w:lang w:bidi="he-IL"/>
+        </w:rPr>
+        <w:t>則是從</w:t>
+      </w:r>
+      <w:r>
+        <w:rPr>
+          <w:rFonts w:ascii="Times New Roman" w:eastAsia="標楷體" w:hAnsi="Times New Roman" w:hint="eastAsia"/>
+          <w:lang w:bidi="he-IL"/>
+        </w:rPr>
+        <w:t>Read data1</w:t>
+      </w:r>
+      <w:r>
+        <w:rPr>
+          <w:rFonts w:ascii="Times New Roman" w:eastAsia="標楷體" w:hAnsi="Times New Roman" w:hint="eastAsia"/>
+          <w:lang w:bidi="he-IL"/>
+        </w:rPr>
+        <w:t>或是</w:t>
+      </w:r>
+      <w:proofErr w:type="spellStart"/>
+      <w:r>
+        <w:rPr>
+          <w:rFonts w:ascii="Times New Roman" w:eastAsia="標楷體" w:hAnsi="Times New Roman" w:hint="eastAsia"/>
+          <w:lang w:bidi="he-IL"/>
+        </w:rPr>
+        <w:t>shamt</w:t>
+      </w:r>
+      <w:proofErr w:type="spellEnd"/>
+      <w:r>
+        <w:rPr>
+          <w:rFonts w:ascii="Times New Roman" w:eastAsia="標楷體" w:hAnsi="Times New Roman" w:hint="eastAsia"/>
+          <w:lang w:bidi="he-IL"/>
+        </w:rPr>
+        <w:t>來，</w:t>
+      </w:r>
+      <w:r>
+        <w:rPr>
+          <w:rFonts w:ascii="Times New Roman" w:eastAsia="標楷體" w:hAnsi="Times New Roman" w:hint="eastAsia"/>
+          <w:lang w:bidi="he-IL"/>
+        </w:rPr>
+        <w:t>為了不要多接一條線進去</w:t>
+      </w:r>
+      <w:r>
+        <w:rPr>
+          <w:rFonts w:ascii="Times New Roman" w:eastAsia="標楷體" w:hAnsi="Times New Roman" w:hint="eastAsia"/>
+          <w:lang w:bidi="he-IL"/>
+        </w:rPr>
+        <w:t>ALU</w:t>
+      </w:r>
+      <w:r>
+        <w:rPr>
+          <w:rFonts w:ascii="Times New Roman" w:eastAsia="標楷體" w:hAnsi="Times New Roman" w:hint="eastAsia"/>
+          <w:lang w:bidi="he-IL"/>
+        </w:rPr>
+        <w:t>單獨處理</w:t>
+      </w:r>
+      <w:proofErr w:type="spellStart"/>
+      <w:r>
+        <w:rPr>
+          <w:rFonts w:ascii="Times New Roman" w:eastAsia="標楷體" w:hAnsi="Times New Roman" w:hint="eastAsia"/>
+          <w:lang w:bidi="he-IL"/>
+        </w:rPr>
+        <w:t>shamt</w:t>
+      </w:r>
+      <w:proofErr w:type="spellEnd"/>
+      <w:r>
+        <w:rPr>
+          <w:rFonts w:ascii="Times New Roman" w:eastAsia="標楷體" w:hAnsi="Times New Roman" w:hint="eastAsia"/>
+          <w:lang w:bidi="he-IL"/>
+        </w:rPr>
+        <w:t>，</w:t>
+      </w:r>
+      <w:r>
+        <w:rPr>
+          <w:rFonts w:ascii="Times New Roman" w:eastAsia="標楷體" w:hAnsi="Times New Roman" w:hint="eastAsia"/>
+          <w:lang w:bidi="he-IL"/>
+        </w:rPr>
+        <w:t>我們在</w:t>
+      </w:r>
+      <w:r>
+        <w:rPr>
+          <w:rFonts w:ascii="Times New Roman" w:eastAsia="標楷體" w:hAnsi="Times New Roman" w:hint="eastAsia"/>
+          <w:lang w:bidi="he-IL"/>
+        </w:rPr>
+        <w:t>Read data1</w:t>
+      </w:r>
+      <w:r>
+        <w:rPr>
+          <w:rFonts w:ascii="Times New Roman" w:eastAsia="標楷體" w:hAnsi="Times New Roman" w:hint="eastAsia"/>
+          <w:lang w:bidi="he-IL"/>
+        </w:rPr>
+        <w:t>後方加一個</w:t>
+      </w:r>
+      <w:r>
+        <w:rPr>
+          <w:rFonts w:ascii="Times New Roman" w:eastAsia="標楷體" w:hAnsi="Times New Roman" w:hint="eastAsia"/>
+          <w:lang w:bidi="he-IL"/>
+        </w:rPr>
+        <w:t>2-</w:t>
+      </w:r>
+      <w:r>
+        <w:rPr>
+          <w:rFonts w:ascii="Times New Roman" w:eastAsia="標楷體" w:hAnsi="Times New Roman"/>
+          <w:lang w:bidi="he-IL"/>
+        </w:rPr>
+        <w:t xml:space="preserve">to-1 </w:t>
+      </w:r>
+      <w:r>
+        <w:rPr>
+          <w:rFonts w:ascii="Times New Roman" w:eastAsia="標楷體" w:hAnsi="Times New Roman" w:hint="eastAsia"/>
+          <w:lang w:bidi="he-IL"/>
+        </w:rPr>
+        <w:t>mux</w:t>
+      </w:r>
+      <w:r>
+        <w:rPr>
+          <w:rFonts w:ascii="Times New Roman" w:eastAsia="標楷體" w:hAnsi="Times New Roman" w:hint="eastAsia"/>
+          <w:lang w:bidi="he-IL"/>
+        </w:rPr>
+        <w:t>，</w:t>
+      </w:r>
+      <w:r>
+        <w:rPr>
+          <w:rFonts w:ascii="Times New Roman" w:eastAsia="標楷體" w:hAnsi="Times New Roman" w:hint="eastAsia"/>
+          <w:lang w:bidi="he-IL"/>
+        </w:rPr>
+        <w:t>輸入為</w:t>
+      </w:r>
+      <w:r>
+        <w:rPr>
+          <w:rFonts w:ascii="Times New Roman" w:eastAsia="標楷體" w:hAnsi="Times New Roman" w:hint="eastAsia"/>
+          <w:lang w:bidi="he-IL"/>
+        </w:rPr>
+        <w:t>Read data1</w:t>
+      </w:r>
+      <w:r>
+        <w:rPr>
+          <w:rFonts w:ascii="Times New Roman" w:eastAsia="標楷體" w:hAnsi="Times New Roman" w:hint="eastAsia"/>
+          <w:lang w:bidi="he-IL"/>
+        </w:rPr>
+        <w:t>及</w:t>
+      </w:r>
+      <w:proofErr w:type="spellStart"/>
+      <w:r>
+        <w:rPr>
+          <w:rFonts w:ascii="Times New Roman" w:eastAsia="標楷體" w:hAnsi="Times New Roman" w:hint="eastAsia"/>
+          <w:lang w:bidi="he-IL"/>
+        </w:rPr>
+        <w:t>shamt</w:t>
+      </w:r>
+      <w:proofErr w:type="spellEnd"/>
+      <w:r>
+        <w:rPr>
+          <w:rFonts w:ascii="Times New Roman" w:eastAsia="標楷體" w:hAnsi="Times New Roman" w:hint="eastAsia"/>
+          <w:lang w:bidi="he-IL"/>
+        </w:rPr>
+        <w:t>，</w:t>
+      </w:r>
+      <w:r>
+        <w:rPr>
+          <w:rFonts w:ascii="Times New Roman" w:eastAsia="標楷體" w:hAnsi="Times New Roman" w:hint="eastAsia"/>
+          <w:lang w:bidi="he-IL"/>
+        </w:rPr>
+        <w:t>利用</w:t>
+      </w:r>
+      <w:proofErr w:type="spellStart"/>
+      <w:r>
+        <w:rPr>
+          <w:rFonts w:ascii="Times New Roman" w:eastAsia="標楷體" w:hAnsi="Times New Roman" w:hint="eastAsia"/>
+          <w:lang w:bidi="he-IL"/>
+        </w:rPr>
+        <w:t>ALU_</w:t>
+      </w:r>
+      <w:r>
+        <w:rPr>
+          <w:rFonts w:ascii="Times New Roman" w:eastAsia="標楷體" w:hAnsi="Times New Roman"/>
+          <w:lang w:bidi="he-IL"/>
+        </w:rPr>
+        <w:t>Control</w:t>
+      </w:r>
+      <w:proofErr w:type="spellEnd"/>
+      <w:r>
+        <w:rPr>
+          <w:rFonts w:ascii="Times New Roman" w:eastAsia="標楷體" w:hAnsi="Times New Roman" w:hint="eastAsia"/>
+          <w:lang w:bidi="he-IL"/>
+        </w:rPr>
+        <w:t>送出的</w:t>
+      </w:r>
+      <w:r>
+        <w:rPr>
+          <w:rFonts w:ascii="Times New Roman" w:eastAsia="標楷體" w:hAnsi="Times New Roman"/>
+          <w:lang w:bidi="he-IL"/>
+        </w:rPr>
+        <w:t>ALUSrc_1_o</w:t>
+      </w:r>
+      <w:r>
+        <w:rPr>
+          <w:rFonts w:ascii="Times New Roman" w:eastAsia="標楷體" w:hAnsi="Times New Roman" w:hint="eastAsia"/>
+          <w:lang w:bidi="he-IL"/>
+        </w:rPr>
+        <w:t>作為選擇線，</w:t>
+      </w:r>
+      <w:r>
+        <w:rPr>
+          <w:rFonts w:ascii="Times New Roman" w:eastAsia="標楷體" w:hAnsi="Times New Roman"/>
+          <w:lang w:bidi="he-IL"/>
+        </w:rPr>
+        <w:t>ALUSrc_1_o</w:t>
+      </w:r>
+      <w:r>
+        <w:rPr>
+          <w:rFonts w:ascii="Times New Roman" w:eastAsia="標楷體" w:hAnsi="Times New Roman" w:hint="eastAsia"/>
+          <w:lang w:bidi="he-IL"/>
+        </w:rPr>
+        <w:t>為</w:t>
+      </w:r>
+      <w:r>
+        <w:rPr>
+          <w:rFonts w:ascii="Times New Roman" w:eastAsia="標楷體" w:hAnsi="Times New Roman" w:hint="eastAsia"/>
+          <w:lang w:bidi="he-IL"/>
+        </w:rPr>
+        <w:t>0</w:t>
+      </w:r>
+      <w:r>
+        <w:rPr>
+          <w:rFonts w:ascii="Times New Roman" w:eastAsia="標楷體" w:hAnsi="Times New Roman" w:hint="eastAsia"/>
+          <w:lang w:bidi="he-IL"/>
+        </w:rPr>
+        <w:t>選</w:t>
+      </w:r>
+      <w:r>
+        <w:rPr>
+          <w:rFonts w:ascii="Times New Roman" w:eastAsia="標楷體" w:hAnsi="Times New Roman" w:hint="eastAsia"/>
+          <w:lang w:bidi="he-IL"/>
+        </w:rPr>
+        <w:t>Read data1</w:t>
+      </w:r>
+      <w:r>
+        <w:rPr>
+          <w:rFonts w:ascii="Times New Roman" w:eastAsia="標楷體" w:hAnsi="Times New Roman" w:hint="eastAsia"/>
+          <w:lang w:bidi="he-IL"/>
+        </w:rPr>
+        <w:t>作為輸出，反之則選</w:t>
+      </w:r>
+      <w:proofErr w:type="spellStart"/>
+      <w:r>
+        <w:rPr>
+          <w:rFonts w:ascii="Times New Roman" w:eastAsia="標楷體" w:hAnsi="Times New Roman" w:hint="eastAsia"/>
+          <w:lang w:bidi="he-IL"/>
+        </w:rPr>
+        <w:t>sham</w:t>
+      </w:r>
+      <w:r>
+        <w:rPr>
+          <w:rFonts w:ascii="Times New Roman" w:eastAsia="標楷體" w:hAnsi="Times New Roman"/>
+          <w:lang w:bidi="he-IL"/>
+        </w:rPr>
+        <w:t>t</w:t>
+      </w:r>
+      <w:proofErr w:type="spellEnd"/>
+      <w:r>
+        <w:rPr>
+          <w:rFonts w:ascii="Times New Roman" w:eastAsia="標楷體" w:hAnsi="Times New Roman" w:hint="eastAsia"/>
+          <w:lang w:bidi="he-IL"/>
+        </w:rPr>
+        <w:t>作為輸出</w:t>
+      </w:r>
+      <w:r>
+        <w:rPr>
+          <w:rFonts w:ascii="Times New Roman" w:eastAsia="標楷體" w:hAnsi="Times New Roman" w:hint="eastAsia"/>
+          <w:lang w:bidi="he-IL"/>
+        </w:rPr>
+        <w:t>。</w:t>
+      </w:r>
+    </w:p>
+    <w:p>
+      <w:pPr>
+        <w:pStyle w:val="a4"/>
+        <w:numPr>
+          <w:ilvl w:val="0"/>
+          <w:numId w:val="4"/>
+        </w:numPr>
+        <w:ind w:leftChars="0"/>
+        <w:rPr>
+          <w:rFonts w:ascii="Times New Roman" w:eastAsia="標楷體" w:hAnsi="Times New Roman"/>
+          <w:lang w:bidi="he-IL"/>
+        </w:rPr>
+      </w:pPr>
+      <w:r>
+        <w:rPr>
+          <w:rFonts w:ascii="Times New Roman" w:eastAsia="標楷體" w:hAnsi="Times New Roman" w:hint="eastAsia"/>
+          <w:lang w:bidi="he-IL"/>
+        </w:rPr>
         <w:t>ALU</w:t>
       </w:r>
       <w:r>
@@ -5242,7 +5738,7 @@
         </w:numPr>
         <w:ind w:leftChars="0"/>
         <w:rPr>
-          <w:rFonts w:ascii="Times New Roman" w:eastAsia="標楷體" w:hAnsi="Times New Roman" w:hint="eastAsia"/>
+          <w:rFonts w:ascii="Times New Roman" w:eastAsia="標楷體" w:hAnsi="Times New Roman"/>
           <w:lang w:bidi="he-IL"/>
         </w:rPr>
       </w:pPr>
@@ -5349,6 +5845,7 @@
           <w:rFonts w:ascii="Times New Roman" w:eastAsia="標楷體" w:hAnsi="Times New Roman" w:hint="eastAsia"/>
           <w:lang w:bidi="he-IL"/>
         </w:rPr>
+        <w:lastRenderedPageBreak/>
         <w:t>result</w:t>
       </w:r>
       <w:r>
@@ -5592,14 +6089,7 @@
           <w:rFonts w:ascii="Times New Roman" w:eastAsia="標楷體" w:hAnsi="Times New Roman" w:hint="eastAsia"/>
           <w:lang w:bidi="he-IL"/>
         </w:rPr>
-        <w:t>這個方法</w:t>
-      </w:r>
-      <w:r>
-        <w:rPr>
-          <w:rFonts w:ascii="Times New Roman" w:eastAsia="標楷體" w:hAnsi="Times New Roman" w:hint="eastAsia"/>
-          <w:lang w:bidi="he-IL"/>
-        </w:rPr>
-        <w:t>該怎麼利用</w:t>
+        <w:t>這個方法該怎麼利用</w:t>
       </w:r>
       <w:r>
         <w:rPr>
@@ -5874,6 +6364,344 @@
           <w:lang w:bidi="he-IL"/>
         </w:rPr>
       </w:pPr>
+      <w:r>
+        <w:rPr>
+          <w:rFonts w:ascii="Times New Roman" w:eastAsia="標楷體" w:hAnsi="Times New Roman" w:hint="eastAsia"/>
+          <w:lang w:bidi="he-IL"/>
+        </w:rPr>
+        <w:t>原本想說</w:t>
+      </w:r>
+      <w:r>
+        <w:rPr>
+          <w:rFonts w:ascii="Times New Roman" w:eastAsia="標楷體" w:hAnsi="Times New Roman" w:hint="eastAsia"/>
+          <w:lang w:bidi="he-IL"/>
+        </w:rPr>
+        <w:t>在實作</w:t>
+      </w:r>
+      <w:r>
+        <w:rPr>
+          <w:rFonts w:ascii="Times New Roman" w:eastAsia="標楷體" w:hAnsi="Times New Roman" w:hint="eastAsia"/>
+          <w:lang w:bidi="he-IL"/>
+        </w:rPr>
+        <w:t>BEQ</w:t>
+      </w:r>
+      <w:r>
+        <w:rPr>
+          <w:rFonts w:ascii="Times New Roman" w:eastAsia="標楷體" w:hAnsi="Times New Roman" w:hint="eastAsia"/>
+          <w:lang w:bidi="he-IL"/>
+        </w:rPr>
+        <w:t>跟</w:t>
+      </w:r>
+      <w:r>
+        <w:rPr>
+          <w:rFonts w:ascii="Times New Roman" w:eastAsia="標楷體" w:hAnsi="Times New Roman" w:hint="eastAsia"/>
+          <w:lang w:bidi="he-IL"/>
+        </w:rPr>
+        <w:t>BNE</w:t>
+      </w:r>
+      <w:r>
+        <w:rPr>
+          <w:rFonts w:ascii="Times New Roman" w:eastAsia="標楷體" w:hAnsi="Times New Roman" w:hint="eastAsia"/>
+          <w:lang w:bidi="he-IL"/>
+        </w:rPr>
+        <w:t>的時候是不是要從</w:t>
+      </w:r>
+      <w:r>
+        <w:rPr>
+          <w:rFonts w:ascii="Times New Roman" w:eastAsia="標楷體" w:hAnsi="Times New Roman" w:hint="eastAsia"/>
+          <w:lang w:bidi="he-IL"/>
+        </w:rPr>
+        <w:t>ALU</w:t>
+      </w:r>
+      <w:r>
+        <w:rPr>
+          <w:rFonts w:ascii="Times New Roman" w:eastAsia="標楷體" w:hAnsi="Times New Roman" w:hint="eastAsia"/>
+          <w:lang w:bidi="he-IL"/>
+        </w:rPr>
+        <w:t>多接一條線出來，</w:t>
+      </w:r>
+      <w:r>
+        <w:rPr>
+          <w:rFonts w:ascii="Times New Roman" w:eastAsia="標楷體" w:hAnsi="Times New Roman" w:hint="eastAsia"/>
+          <w:lang w:bidi="he-IL"/>
+        </w:rPr>
+        <w:t>因為如果不接的話</w:t>
+      </w:r>
+      <w:r>
+        <w:rPr>
+          <w:rFonts w:ascii="Times New Roman" w:eastAsia="標楷體" w:hAnsi="Times New Roman" w:hint="eastAsia"/>
+          <w:lang w:bidi="he-IL"/>
+        </w:rPr>
+        <w:t>BNE</w:t>
+      </w:r>
+      <w:r>
+        <w:rPr>
+          <w:rFonts w:ascii="Times New Roman" w:eastAsia="標楷體" w:hAnsi="Times New Roman" w:hint="eastAsia"/>
+          <w:lang w:bidi="he-IL"/>
+        </w:rPr>
+        <w:t>好像無法實作，</w:t>
+      </w:r>
+      <w:r>
+        <w:rPr>
+          <w:rFonts w:ascii="Times New Roman" w:eastAsia="標楷體" w:hAnsi="Times New Roman" w:hint="eastAsia"/>
+          <w:lang w:bidi="he-IL"/>
+        </w:rPr>
+        <w:t>最後想到可以讓</w:t>
+      </w:r>
+      <w:r>
+        <w:rPr>
+          <w:rFonts w:ascii="Times New Roman" w:eastAsia="標楷體" w:hAnsi="Times New Roman" w:hint="eastAsia"/>
+          <w:lang w:bidi="he-IL"/>
+        </w:rPr>
+        <w:t>zero</w:t>
+      </w:r>
+      <w:r>
+        <w:rPr>
+          <w:rFonts w:ascii="Times New Roman" w:eastAsia="標楷體" w:hAnsi="Times New Roman" w:hint="eastAsia"/>
+          <w:lang w:bidi="he-IL"/>
+        </w:rPr>
+        <w:t>不是只在</w:t>
+      </w:r>
+      <w:r>
+        <w:rPr>
+          <w:rFonts w:ascii="Times New Roman" w:eastAsia="標楷體" w:hAnsi="Times New Roman" w:hint="eastAsia"/>
+          <w:lang w:bidi="he-IL"/>
+        </w:rPr>
+        <w:t>result</w:t>
+      </w:r>
+      <w:r>
+        <w:rPr>
+          <w:rFonts w:ascii="Times New Roman" w:eastAsia="標楷體" w:hAnsi="Times New Roman" w:hint="eastAsia"/>
+          <w:lang w:bidi="he-IL"/>
+        </w:rPr>
+        <w:t>為</w:t>
+      </w:r>
+      <w:r>
+        <w:rPr>
+          <w:rFonts w:ascii="Times New Roman" w:eastAsia="標楷體" w:hAnsi="Times New Roman" w:hint="eastAsia"/>
+          <w:lang w:bidi="he-IL"/>
+        </w:rPr>
+        <w:t>0</w:t>
+      </w:r>
+      <w:r>
+        <w:rPr>
+          <w:rFonts w:ascii="Times New Roman" w:eastAsia="標楷體" w:hAnsi="Times New Roman" w:hint="eastAsia"/>
+          <w:lang w:bidi="he-IL"/>
+        </w:rPr>
+        <w:t>的時候為</w:t>
+      </w:r>
+      <w:r>
+        <w:rPr>
+          <w:rFonts w:ascii="Times New Roman" w:eastAsia="標楷體" w:hAnsi="Times New Roman" w:hint="eastAsia"/>
+          <w:lang w:bidi="he-IL"/>
+        </w:rPr>
+        <w:t>1</w:t>
+      </w:r>
+      <w:r>
+        <w:rPr>
+          <w:rFonts w:ascii="Times New Roman" w:eastAsia="標楷體" w:hAnsi="Times New Roman" w:hint="eastAsia"/>
+          <w:lang w:bidi="he-IL"/>
+        </w:rPr>
+        <w:t>，</w:t>
+      </w:r>
+      <w:r>
+        <w:rPr>
+          <w:rFonts w:ascii="Times New Roman" w:eastAsia="標楷體" w:hAnsi="Times New Roman" w:hint="eastAsia"/>
+          <w:lang w:bidi="he-IL"/>
+        </w:rPr>
+        <w:t>在</w:t>
+      </w:r>
+      <w:r>
+        <w:rPr>
+          <w:rFonts w:ascii="Times New Roman" w:eastAsia="標楷體" w:hAnsi="Times New Roman" w:hint="eastAsia"/>
+          <w:lang w:bidi="he-IL"/>
+        </w:rPr>
+        <w:t>BNE</w:t>
+      </w:r>
+      <w:r>
+        <w:rPr>
+          <w:rFonts w:ascii="Times New Roman" w:eastAsia="標楷體" w:hAnsi="Times New Roman" w:hint="eastAsia"/>
+          <w:lang w:bidi="he-IL"/>
+        </w:rPr>
+        <w:t>的運算下，</w:t>
+      </w:r>
+      <w:r>
+        <w:rPr>
+          <w:rFonts w:ascii="Times New Roman" w:eastAsia="標楷體" w:hAnsi="Times New Roman" w:hint="eastAsia"/>
+          <w:lang w:bidi="he-IL"/>
+        </w:rPr>
+        <w:t>zero</w:t>
+      </w:r>
+      <w:r>
+        <w:rPr>
+          <w:rFonts w:ascii="Times New Roman" w:eastAsia="標楷體" w:hAnsi="Times New Roman" w:hint="eastAsia"/>
+          <w:lang w:bidi="he-IL"/>
+        </w:rPr>
+        <w:t>在</w:t>
+      </w:r>
+      <w:r>
+        <w:rPr>
+          <w:rFonts w:ascii="Times New Roman" w:eastAsia="標楷體" w:hAnsi="Times New Roman" w:hint="eastAsia"/>
+          <w:lang w:bidi="he-IL"/>
+        </w:rPr>
+        <w:t>result</w:t>
+      </w:r>
+      <w:r>
+        <w:rPr>
+          <w:rFonts w:ascii="Times New Roman" w:eastAsia="標楷體" w:hAnsi="Times New Roman" w:hint="eastAsia"/>
+          <w:lang w:bidi="he-IL"/>
+        </w:rPr>
+        <w:t>不為</w:t>
+      </w:r>
+      <w:r>
+        <w:rPr>
+          <w:rFonts w:ascii="Times New Roman" w:eastAsia="標楷體" w:hAnsi="Times New Roman" w:hint="eastAsia"/>
+          <w:lang w:bidi="he-IL"/>
+        </w:rPr>
+        <w:t>0</w:t>
+      </w:r>
+      <w:r>
+        <w:rPr>
+          <w:rFonts w:ascii="Times New Roman" w:eastAsia="標楷體" w:hAnsi="Times New Roman" w:hint="eastAsia"/>
+          <w:lang w:bidi="he-IL"/>
+        </w:rPr>
+        <w:t>時要為</w:t>
+      </w:r>
+      <w:r>
+        <w:rPr>
+          <w:rFonts w:ascii="Times New Roman" w:eastAsia="標楷體" w:hAnsi="Times New Roman" w:hint="eastAsia"/>
+          <w:lang w:bidi="he-IL"/>
+        </w:rPr>
+        <w:t>1</w:t>
+      </w:r>
+      <w:r>
+        <w:rPr>
+          <w:rFonts w:ascii="Times New Roman" w:eastAsia="標楷體" w:hAnsi="Times New Roman" w:hint="eastAsia"/>
+          <w:lang w:bidi="he-IL"/>
+        </w:rPr>
+        <w:t>，</w:t>
+      </w:r>
+      <w:r>
+        <w:rPr>
+          <w:rFonts w:ascii="Times New Roman" w:eastAsia="標楷體" w:hAnsi="Times New Roman" w:hint="eastAsia"/>
+          <w:lang w:bidi="he-IL"/>
+        </w:rPr>
+        <w:t>BEQ</w:t>
+      </w:r>
+      <w:r>
+        <w:rPr>
+          <w:rFonts w:ascii="Times New Roman" w:eastAsia="標楷體" w:hAnsi="Times New Roman" w:hint="eastAsia"/>
+          <w:lang w:bidi="he-IL"/>
+        </w:rPr>
+        <w:t>時則維持原狀，</w:t>
+      </w:r>
+      <w:r>
+        <w:rPr>
+          <w:rFonts w:ascii="Times New Roman" w:eastAsia="標楷體" w:hAnsi="Times New Roman" w:hint="eastAsia"/>
+          <w:lang w:bidi="he-IL"/>
+        </w:rPr>
+        <w:t>利用</w:t>
+      </w:r>
+      <w:r>
+        <w:rPr>
+          <w:rFonts w:ascii="Times New Roman" w:eastAsia="標楷體" w:hAnsi="Times New Roman" w:hint="eastAsia"/>
+          <w:lang w:bidi="he-IL"/>
+        </w:rPr>
+        <w:t>ctrl</w:t>
+      </w:r>
+      <w:r>
+        <w:rPr>
+          <w:rFonts w:ascii="Times New Roman" w:eastAsia="標楷體" w:hAnsi="Times New Roman" w:hint="eastAsia"/>
+          <w:lang w:bidi="he-IL"/>
+        </w:rPr>
+        <w:t>訊號去控制</w:t>
+      </w:r>
+      <w:r>
+        <w:rPr>
+          <w:rFonts w:ascii="Times New Roman" w:eastAsia="標楷體" w:hAnsi="Times New Roman" w:hint="eastAsia"/>
+          <w:lang w:bidi="he-IL"/>
+        </w:rPr>
+        <w:t>，</w:t>
+      </w:r>
+      <w:r>
+        <w:rPr>
+          <w:rFonts w:ascii="Times New Roman" w:eastAsia="標楷體" w:hAnsi="Times New Roman" w:hint="eastAsia"/>
+          <w:lang w:bidi="he-IL"/>
+        </w:rPr>
+        <w:t>這樣就可不必從</w:t>
+      </w:r>
+      <w:r>
+        <w:rPr>
+          <w:rFonts w:ascii="Times New Roman" w:eastAsia="標楷體" w:hAnsi="Times New Roman" w:hint="eastAsia"/>
+          <w:lang w:bidi="he-IL"/>
+        </w:rPr>
+        <w:t>ALU</w:t>
+      </w:r>
+      <w:r>
+        <w:rPr>
+          <w:rFonts w:ascii="Times New Roman" w:eastAsia="標楷體" w:hAnsi="Times New Roman" w:hint="eastAsia"/>
+          <w:lang w:bidi="he-IL"/>
+        </w:rPr>
+        <w:t>多</w:t>
+      </w:r>
+      <w:r>
+        <w:rPr>
+          <w:rFonts w:ascii="Times New Roman" w:eastAsia="標楷體" w:hAnsi="Times New Roman" w:hint="eastAsia"/>
+          <w:lang w:bidi="he-IL"/>
+        </w:rPr>
+        <w:t>接線</w:t>
+      </w:r>
+      <w:r>
+        <w:rPr>
+          <w:rFonts w:ascii="Times New Roman" w:eastAsia="標楷體" w:hAnsi="Times New Roman" w:hint="eastAsia"/>
+          <w:lang w:bidi="he-IL"/>
+        </w:rPr>
+        <w:t>出來另外做</w:t>
+      </w:r>
+      <w:r>
+        <w:rPr>
+          <w:rFonts w:ascii="Times New Roman" w:eastAsia="標楷體" w:hAnsi="Times New Roman" w:hint="eastAsia"/>
+          <w:lang w:bidi="he-IL"/>
+        </w:rPr>
+        <w:t>BNE</w:t>
+      </w:r>
+      <w:r>
+        <w:rPr>
+          <w:rFonts w:ascii="Times New Roman" w:eastAsia="標楷體" w:hAnsi="Times New Roman" w:hint="eastAsia"/>
+          <w:lang w:bidi="he-IL"/>
+        </w:rPr>
+        <w:t>的</w:t>
+      </w:r>
+      <w:r>
+        <w:rPr>
+          <w:rFonts w:ascii="Times New Roman" w:eastAsia="標楷體" w:hAnsi="Times New Roman" w:hint="eastAsia"/>
+          <w:lang w:bidi="he-IL"/>
+        </w:rPr>
+        <w:t>branch</w:t>
+      </w:r>
+      <w:r>
+        <w:rPr>
+          <w:rFonts w:ascii="Times New Roman" w:eastAsia="標楷體" w:hAnsi="Times New Roman" w:hint="eastAsia"/>
+          <w:lang w:bidi="he-IL"/>
+        </w:rPr>
+        <w:t>判斷。</w:t>
+      </w:r>
+    </w:p>
+    <w:p>
+      <w:pPr>
+        <w:pStyle w:val="a4"/>
+        <w:numPr>
+          <w:ilvl w:val="0"/>
+          <w:numId w:val="12"/>
+        </w:numPr>
+        <w:ind w:leftChars="0"/>
+        <w:rPr>
+          <w:rFonts w:ascii="Times New Roman" w:eastAsia="標楷體" w:hAnsi="Times New Roman" w:hint="eastAsia"/>
+          <w:lang w:bidi="he-IL"/>
+        </w:rPr>
+      </w:pPr>
+      <w:bookmarkStart w:id="1" w:name="_GoBack"/>
+      <w:bookmarkEnd w:id="1"/>
     </w:p>
     <w:p>
       <w:pPr>
@@ -6615,7 +7443,7 @@
   <w:abstractNum w:abstractNumId="8" w15:restartNumberingAfterBreak="0">
     <w:nsid w:val="464F7B64"/>
     <w:multiLevelType w:val="hybridMultilevel"/>
-    <w:tmpl w:val="AF083C2C"/>
+    <w:tmpl w:val="93C21B5C"/>
     <w:lvl w:ilvl="0" w:tplc="04090015">
       <w:start w:val="1"/>
       <w:numFmt w:val="taiwaneseCountingThousand"/>
@@ -7164,7 +7992,7 @@
     <w:lsdException w:name="Table Web 2" w:semiHidden="1" w:unhideWhenUsed="1"/>
     <w:lsdException w:name="Table Web 3" w:semiHidden="1" w:unhideWhenUsed="1"/>
     <w:lsdException w:name="Balloon Text" w:semiHidden="1" w:unhideWhenUsed="1"/>
-    <w:lsdException w:name="Table Grid" w:locked="1" w:semiHidden="1" w:uiPriority="0" w:unhideWhenUsed="1"/>
+    <w:lsdException w:name="Table Grid" w:locked="1" w:uiPriority="0"/>
     <w:lsdException w:name="Table Theme" w:semiHidden="1" w:unhideWhenUsed="1"/>
     <w:lsdException w:name="Placeholder Text" w:semiHidden="1"/>
     <w:lsdException w:name="No Spacing" w:uiPriority="1" w:qFormat="1"/>

</xml_diff>